<commit_message>
CA actualizacion de US sprint 3
</commit_message>
<xml_diff>
--- a/Historias de Usuario Presentar Sprint 3.docx
+++ b/Historias de Usuario Presentar Sprint 3.docx
@@ -1,6 +1,6 @@
 
 <file path=word/document.xml><?xml version="1.0" encoding="utf-8"?>
-<w:document xmlns:wpc="http://schemas.microsoft.com/office/word/2010/wordprocessingCanvas" xmlns:cx="http://schemas.microsoft.com/office/drawing/2014/chartex" xmlns:cx1="http://schemas.microsoft.com/office/drawing/2015/9/8/chartex" xmlns:cx2="http://schemas.microsoft.com/office/drawing/2015/10/21/chartex" xmlns:cx3="http://schemas.microsoft.com/office/drawing/2016/5/9/chartex" xmlns:cx4="http://schemas.microsoft.com/office/drawing/2016/5/10/chartex" xmlns:cx5="http://schemas.microsoft.com/office/drawing/2016/5/11/chartex" xmlns:cx6="http://schemas.microsoft.com/office/drawing/2016/5/12/chartex" xmlns:cx7="http://schemas.microsoft.com/office/drawing/2016/5/13/chartex" xmlns:cx8="http://schemas.microsoft.com/office/drawing/2016/5/14/chartex" xmlns:mc="http://schemas.openxmlformats.org/markup-compatibility/2006" xmlns:aink="http://schemas.microsoft.com/office/drawing/2016/ink" xmlns:am3d="http://schemas.microsoft.com/office/drawing/2017/model3d" xmlns:o="urn:schemas-microsoft-com:office:office" xmlns:oel="http://schemas.microsoft.com/office/2019/extlst" xmlns:r="http://schemas.openxmlformats.org/officeDocument/2006/relationships" xmlns:m="http://schemas.openxmlformats.org/officeDocument/2006/math" xmlns:v="urn:schemas-microsoft-com:vml" xmlns:wp14="http://schemas.microsoft.com/office/word/2010/wordprocessingDrawing" xmlns:wp="http://schemas.openxmlformats.org/drawingml/2006/wordprocessingDrawing" xmlns:w10="urn:schemas-microsoft-com:office:word" xmlns:w="http://schemas.openxmlformats.org/wordprocessingml/2006/main" xmlns:w14="http://schemas.microsoft.com/office/word/2010/wordml" xmlns:w15="http://schemas.microsoft.com/office/word/2012/wordml" xmlns:w16cex="http://schemas.microsoft.com/office/word/2018/wordml/cex" xmlns:w16cid="http://schemas.microsoft.com/office/word/2016/wordml/cid" xmlns:w16="http://schemas.microsoft.com/office/word/2018/wordml" xmlns:w16du="http://schemas.microsoft.com/office/word/2023/wordml/word16du" xmlns:w16sdtdh="http://schemas.microsoft.com/office/word/2020/wordml/sdtdatahash" xmlns:w16se="http://schemas.microsoft.com/office/word/2015/wordml/symex" xmlns:wpg="http://schemas.microsoft.com/office/word/2010/wordprocessingGroup" xmlns:wpi="http://schemas.microsoft.com/office/word/2010/wordprocessingInk" xmlns:wne="http://schemas.microsoft.com/office/word/2006/wordml" xmlns:wps="http://schemas.microsoft.com/office/word/2010/wordprocessingShape" mc:Ignorable="w14 w15 w16se w16cid w16 w16cex w16sdtdh w16du wp14">
+<w:document xmlns:wpc="http://schemas.microsoft.com/office/word/2010/wordprocessingCanvas" xmlns:cx="http://schemas.microsoft.com/office/drawing/2014/chartex" xmlns:cx1="http://schemas.microsoft.com/office/drawing/2015/9/8/chartex" xmlns:cx2="http://schemas.microsoft.com/office/drawing/2015/10/21/chartex" xmlns:cx3="http://schemas.microsoft.com/office/drawing/2016/5/9/chartex" xmlns:cx4="http://schemas.microsoft.com/office/drawing/2016/5/10/chartex" xmlns:cx5="http://schemas.microsoft.com/office/drawing/2016/5/11/chartex" xmlns:cx6="http://schemas.microsoft.com/office/drawing/2016/5/12/chartex" xmlns:cx7="http://schemas.microsoft.com/office/drawing/2016/5/13/chartex" xmlns:cx8="http://schemas.microsoft.com/office/drawing/2016/5/14/chartex" xmlns:mc="http://schemas.openxmlformats.org/markup-compatibility/2006" xmlns:aink="http://schemas.microsoft.com/office/drawing/2016/ink" xmlns:am3d="http://schemas.microsoft.com/office/drawing/2017/model3d" xmlns:o="urn:schemas-microsoft-com:office:office" xmlns:oel="http://schemas.microsoft.com/office/2019/extlst" xmlns:r="http://schemas.openxmlformats.org/officeDocument/2006/relationships" xmlns:m="http://schemas.openxmlformats.org/officeDocument/2006/math" xmlns:v="urn:schemas-microsoft-com:vml" xmlns:wp14="http://schemas.microsoft.com/office/word/2010/wordprocessingDrawing" xmlns:wp="http://schemas.openxmlformats.org/drawingml/2006/wordprocessingDrawing" xmlns:w10="urn:schemas-microsoft-com:office:word" xmlns:w="http://schemas.openxmlformats.org/wordprocessingml/2006/main" xmlns:w14="http://schemas.microsoft.com/office/word/2010/wordml" xmlns:w15="http://schemas.microsoft.com/office/word/2012/wordml" xmlns:w16cex="http://schemas.microsoft.com/office/word/2018/wordml/cex" xmlns:w16cid="http://schemas.microsoft.com/office/word/2016/wordml/cid" xmlns:w16="http://schemas.microsoft.com/office/word/2018/wordml" xmlns:w16sdtdh="http://schemas.microsoft.com/office/word/2020/wordml/sdtdatahash" xmlns:w16se="http://schemas.microsoft.com/office/word/2015/wordml/symex" xmlns:wpg="http://schemas.microsoft.com/office/word/2010/wordprocessingGroup" xmlns:wpi="http://schemas.microsoft.com/office/word/2010/wordprocessingInk" xmlns:wne="http://schemas.microsoft.com/office/word/2006/wordml" xmlns:wps="http://schemas.microsoft.com/office/word/2010/wordprocessingShape" mc:Ignorable="w14 w15 w16se w16cid w16 w16cex w16sdtdh wp14">
   <w:body>
     <w:p>
       <w:pPr>
@@ -434,7 +434,7 @@
               </wp:inline>
             </w:drawing>
           </mc:Choice>
-          <mc:Fallback>
+          <mc:Fallback xmlns:w16du="http://schemas.microsoft.com/office/word/2023/wordml/word16du">
             <w:pict>
               <v:group w14:anchorId="0D509C55" id="Group 2" o:spid="_x0000_s1026" style="width:221.05pt;height:1.85pt;mso-position-horizontal-relative:char;mso-position-vertical-relative:line" coordsize="28073,234" o:gfxdata="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">
                 <v:shape id="Graphic 3" o:spid="_x0000_s1027" style="position:absolute;width:28073;height:234;visibility:visible;mso-wrap-style:square;v-text-anchor:top" coordsize="2807335,23495" o:gfxdata="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" path="m2806954,18618l,18618r,4877l2806954,23495r,-4877xem2806954,9410l,9410r,4560l2806954,13970r,-4560xem2806954,l,,,4572r2806954,l2806954,xe" fillcolor="#292929" stroked="f">
@@ -872,7 +872,7 @@
               </wp:anchor>
             </w:drawing>
           </mc:Choice>
-          <mc:Fallback>
+          <mc:Fallback xmlns:w16du="http://schemas.microsoft.com/office/word/2023/wordml/word16du">
             <w:pict>
               <v:shape w14:anchorId="59168616" id="Graphic 4" o:spid="_x0000_s1026" style="position:absolute;margin-left:166.1pt;margin-top:21.15pt;width:227.95pt;height:1.85pt;z-index:-251676672;visibility:visible;mso-wrap-style:square;mso-wrap-distance-left:0;mso-wrap-distance-top:0;mso-wrap-distance-right:0;mso-wrap-distance-bottom:0;mso-position-horizontal:absolute;mso-position-horizontal-relative:page;mso-position-vertical:absolute;mso-position-vertical-relative:text;v-text-anchor:top" coordsize="2894965,23495" o:gfxdata="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" path="m1034173,18554l,18554r,4560l1034173,23114r,-4560xem1034173,9105l,9105r,4865l1034173,13970r,-4865xem1034173,l,,,4572r1034173,l1034173,xem1459407,18554r,l1034288,18554r,4560l1459407,23114r,-4560xem1459407,9105r,l1034288,9105r,4865l1459407,13970r,-4865xem1459407,r,l1034288,r,4572l1459407,4572r,-4572xem2894457,18554r-1434973,l1459484,23114r1434973,l2894457,18554xem2894457,9105r-1434973,l1459484,13970r1434973,l2894457,9105xem2894457,l1459484,r,4572l2894457,4572r,-4572xe" fillcolor="#292929" stroked="f">
                 <v:path arrowok="t"/>
@@ -12303,7 +12303,7 @@
               </wp:anchor>
             </w:drawing>
           </mc:Choice>
-          <mc:Fallback>
+          <mc:Fallback xmlns:w16du="http://schemas.microsoft.com/office/word/2023/wordml/word16du">
             <w:pict>
               <v:shape w14:anchorId="2A006690" id="Graphic 18" o:spid="_x0000_s1026" style="position:absolute;margin-left:116.7pt;margin-top:-.25pt;width:.2pt;height:12.5pt;z-index:-251692032;visibility:visible;mso-wrap-style:square;mso-wrap-distance-left:0;mso-wrap-distance-top:0;mso-wrap-distance-right:0;mso-wrap-distance-bottom:0;mso-position-horizontal:absolute;mso-position-horizontal-relative:page;mso-position-vertical:absolute;mso-position-vertical-relative:text;v-text-anchor:top" coordsize="2540,158750" o:gfxdata="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" path="m2031,158495l888,157606em,156463l,2158em,1015l888,e" filled="f" strokecolor="#b5082d" strokeweight=".14pt">
                 <v:path arrowok="t"/>
@@ -13190,7 +13190,7 @@
                     </wp:anchor>
                   </w:drawing>
                 </mc:Choice>
-                <mc:Fallback>
+                <mc:Fallback xmlns:w16du="http://schemas.microsoft.com/office/word/2023/wordml/word16du">
                   <w:pict>
                     <v:shape w14:anchorId="239DF4C8" id="Graphic 60" o:spid="_x0000_s1026" style="position:absolute;margin-left:63pt;margin-top:21.3pt;width:333.65pt;height:.4pt;z-index:-251604992;visibility:visible;mso-wrap-style:square;mso-wrap-distance-left:0;mso-wrap-distance-top:0;mso-wrap-distance-right:0;mso-wrap-distance-bottom:0;mso-position-horizontal:absolute;mso-position-horizontal-relative:page;mso-position-vertical:absolute;mso-position-vertical-relative:text;v-text-anchor:top" coordsize="4237355,5080" o:gfxdata="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" path="m954024,l,,,4559r954024,l954024,xem958634,r-4560,l954074,4559r4560,l958634,xem4237025,r,l958646,r,4559l4237025,4559r,-4559xe" fillcolor="#292929" stroked="f">
                       <v:path arrowok="t"/>
@@ -19232,23 +19232,13 @@
                 <w:szCs w:val="20"/>
               </w:rPr>
             </w:pPr>
-            <w:proofErr w:type="gramStart"/>
-            <w:r>
-              <w:rPr>
-                <w:rFonts w:ascii="Arial" w:hAnsi="Arial" w:cs="Arial"/>
-                <w:sz w:val="20"/>
-                <w:szCs w:val="20"/>
-              </w:rPr>
-              <w:t>Asegurar</w:t>
-            </w:r>
-            <w:proofErr w:type="gramEnd"/>
-            <w:r>
-              <w:rPr>
-                <w:rFonts w:ascii="Arial" w:hAnsi="Arial" w:cs="Arial"/>
-                <w:sz w:val="20"/>
-                <w:szCs w:val="20"/>
-              </w:rPr>
-              <w:t xml:space="preserve"> que las transacciones sean seguras y estén protegidas contra cualquier tipo de manipulación</w:t>
+            <w:r>
+              <w:rPr>
+                <w:rFonts w:ascii="Arial" w:hAnsi="Arial" w:cs="Arial"/>
+                <w:sz w:val="20"/>
+                <w:szCs w:val="20"/>
+              </w:rPr>
+              <w:t>Asegurar que las transacciones sean seguras y estén protegidas contra cualquier tipo de manipulación</w:t>
             </w:r>
             <w:r>
               <w:rPr>
@@ -26950,18 +26940,7 @@
           <w:szCs w:val="20"/>
           <w:shd w:val="clear" w:color="auto" w:fill="FFFFFF"/>
         </w:rPr>
-        <w:t xml:space="preserve">Mapear los atributos de la </w:t>
-      </w:r>
-      <w:proofErr w:type="gramStart"/>
-      <w:r>
-        <w:rPr>
-          <w:rFonts w:ascii="Arial" w:hAnsi="Arial" w:cs="Arial"/>
-          <w:color w:val="0D0D0D"/>
-          <w:sz w:val="20"/>
-          <w:szCs w:val="20"/>
-          <w:shd w:val="clear" w:color="auto" w:fill="FFFFFF"/>
-        </w:rPr>
-        <w:t>tabla ”</w:t>
+        <w:t>Mapear los atributos de la tabla ”</w:t>
       </w:r>
       <w:proofErr w:type="spellStart"/>
       <w:r>
@@ -26975,7 +26954,6 @@
         <w:t>type</w:t>
       </w:r>
       <w:proofErr w:type="spellEnd"/>
-      <w:proofErr w:type="gramEnd"/>
       <w:r>
         <w:rPr>
           <w:rFonts w:ascii="Arial" w:hAnsi="Arial" w:cs="Arial"/>
@@ -27014,18 +26992,7 @@
           <w:szCs w:val="20"/>
           <w:shd w:val="clear" w:color="auto" w:fill="FFFFFF"/>
         </w:rPr>
-        <w:t xml:space="preserve">Mapear los atributos de la </w:t>
-      </w:r>
-      <w:proofErr w:type="gramStart"/>
-      <w:r>
-        <w:rPr>
-          <w:rFonts w:ascii="Arial" w:hAnsi="Arial" w:cs="Arial"/>
-          <w:color w:val="0D0D0D"/>
-          <w:sz w:val="20"/>
-          <w:szCs w:val="20"/>
-          <w:shd w:val="clear" w:color="auto" w:fill="FFFFFF"/>
-        </w:rPr>
-        <w:t>tabla ”</w:t>
+        <w:t>Mapear los atributos de la tabla ”</w:t>
       </w:r>
       <w:proofErr w:type="spellStart"/>
       <w:r>
@@ -27039,7 +27006,6 @@
         <w:t>variety</w:t>
       </w:r>
       <w:proofErr w:type="spellEnd"/>
-      <w:proofErr w:type="gramEnd"/>
       <w:r>
         <w:rPr>
           <w:rFonts w:ascii="Arial" w:hAnsi="Arial" w:cs="Arial"/>
@@ -27078,18 +27044,7 @@
           <w:szCs w:val="20"/>
           <w:shd w:val="clear" w:color="auto" w:fill="FFFFFF"/>
         </w:rPr>
-        <w:t xml:space="preserve">Mapear los atributos de la </w:t>
-      </w:r>
-      <w:proofErr w:type="gramStart"/>
-      <w:r>
-        <w:rPr>
-          <w:rFonts w:ascii="Arial" w:hAnsi="Arial" w:cs="Arial"/>
-          <w:color w:val="0D0D0D"/>
-          <w:sz w:val="20"/>
-          <w:szCs w:val="20"/>
-          <w:shd w:val="clear" w:color="auto" w:fill="FFFFFF"/>
-        </w:rPr>
-        <w:t>tabla ”</w:t>
+        <w:t>Mapear los atributos de la tabla ”</w:t>
       </w:r>
       <w:proofErr w:type="spellStart"/>
       <w:r>
@@ -27103,7 +27058,6 @@
         <w:t>winery</w:t>
       </w:r>
       <w:proofErr w:type="spellEnd"/>
-      <w:proofErr w:type="gramEnd"/>
       <w:r>
         <w:rPr>
           <w:rFonts w:ascii="Arial" w:hAnsi="Arial" w:cs="Arial"/>
@@ -27142,29 +27096,7 @@
           <w:szCs w:val="20"/>
           <w:shd w:val="clear" w:color="auto" w:fill="FFFFFF"/>
         </w:rPr>
-        <w:t xml:space="preserve">Conectar </w:t>
-      </w:r>
-      <w:proofErr w:type="gramStart"/>
-      <w:r>
-        <w:rPr>
-          <w:rFonts w:ascii="Arial" w:hAnsi="Arial" w:cs="Arial"/>
-          <w:color w:val="0D0D0D"/>
-          <w:sz w:val="20"/>
-          <w:szCs w:val="20"/>
-          <w:shd w:val="clear" w:color="auto" w:fill="FFFFFF"/>
-        </w:rPr>
-        <w:t>la api</w:t>
-      </w:r>
-      <w:proofErr w:type="gramEnd"/>
-      <w:r>
-        <w:rPr>
-          <w:rFonts w:ascii="Arial" w:hAnsi="Arial" w:cs="Arial"/>
-          <w:color w:val="0D0D0D"/>
-          <w:sz w:val="20"/>
-          <w:szCs w:val="20"/>
-          <w:shd w:val="clear" w:color="auto" w:fill="FFFFFF"/>
-        </w:rPr>
-        <w:t xml:space="preserve"> de </w:t>
+        <w:t xml:space="preserve">Conectar la api de </w:t>
       </w:r>
       <w:proofErr w:type="spellStart"/>
       <w:r>
@@ -31694,7 +31626,6 @@
         <w:t xml:space="preserve">El usuario debe ver una lista/ desplegable al hacer </w:t>
       </w:r>
       <w:proofErr w:type="spellStart"/>
-      <w:proofErr w:type="gramStart"/>
       <w:r>
         <w:rPr>
           <w:rFonts w:ascii="Arial" w:hAnsi="Arial" w:cs="Arial"/>
@@ -31706,7 +31637,6 @@
         <w:t>click</w:t>
       </w:r>
       <w:proofErr w:type="spellEnd"/>
-      <w:proofErr w:type="gramEnd"/>
       <w:r>
         <w:rPr>
           <w:rFonts w:ascii="Arial" w:hAnsi="Arial" w:cs="Arial"/>
@@ -32116,7 +32046,6 @@
         <w:t xml:space="preserve">Estando en home, al hacer </w:t>
       </w:r>
       <w:proofErr w:type="spellStart"/>
-      <w:proofErr w:type="gramStart"/>
       <w:r>
         <w:rPr>
           <w:rFonts w:ascii="Arial" w:hAnsi="Arial" w:cs="Arial"/>
@@ -32128,7 +32057,6 @@
         <w:t>click</w:t>
       </w:r>
       <w:proofErr w:type="spellEnd"/>
-      <w:proofErr w:type="gramEnd"/>
       <w:r>
         <w:rPr>
           <w:rFonts w:ascii="Arial" w:hAnsi="Arial" w:cs="Arial"/>
@@ -32589,7 +32517,6 @@
         <w:t xml:space="preserve">El usuario podrá encontrar un título que le confirme la ruta en la que se encuentra de “mis productos”, donde podrá ver todas las tarjetas de los productos creados con anterioridad, sino tiene ninguno, habrá un mensaje “Aún no tiene productos creados, da </w:t>
       </w:r>
       <w:proofErr w:type="spellStart"/>
-      <w:proofErr w:type="gramStart"/>
       <w:r>
         <w:rPr>
           <w:rFonts w:ascii="Arial" w:hAnsi="Arial" w:cs="Arial"/>
@@ -32601,7 +32528,6 @@
         <w:t>click</w:t>
       </w:r>
       <w:proofErr w:type="spellEnd"/>
-      <w:proofErr w:type="gramEnd"/>
       <w:r>
         <w:rPr>
           <w:rFonts w:ascii="Arial" w:hAnsi="Arial" w:cs="Arial"/>
@@ -32674,7 +32600,6 @@
         <w:t xml:space="preserve"> son como las de “productos” o recomendaciones del home, y hacer </w:t>
       </w:r>
       <w:proofErr w:type="spellStart"/>
-      <w:proofErr w:type="gramStart"/>
       <w:r>
         <w:rPr>
           <w:rFonts w:ascii="Arial" w:hAnsi="Arial" w:cs="Arial"/>
@@ -32696,7 +32621,6 @@
         <w:t>k</w:t>
       </w:r>
       <w:proofErr w:type="spellEnd"/>
-      <w:proofErr w:type="gramEnd"/>
       <w:r>
         <w:rPr>
           <w:rFonts w:ascii="Arial" w:hAnsi="Arial" w:cs="Arial"/>
@@ -34660,27 +34584,15 @@
           <w:shd w:val="clear" w:color="auto" w:fill="FFFFFF"/>
         </w:rPr>
       </w:pPr>
-      <w:proofErr w:type="gramStart"/>
-      <w:r>
-        <w:rPr>
-          <w:rFonts w:ascii="Arial" w:hAnsi="Arial" w:cs="Arial"/>
-          <w:color w:val="0D0D0D"/>
-          <w:sz w:val="20"/>
-          <w:szCs w:val="20"/>
-          <w:shd w:val="clear" w:color="auto" w:fill="FFFFFF"/>
-        </w:rPr>
-        <w:t>La api</w:t>
-      </w:r>
-      <w:proofErr w:type="gramEnd"/>
-      <w:r>
-        <w:rPr>
-          <w:rFonts w:ascii="Arial" w:hAnsi="Arial" w:cs="Arial"/>
-          <w:color w:val="0D0D0D"/>
-          <w:sz w:val="20"/>
-          <w:szCs w:val="20"/>
-          <w:shd w:val="clear" w:color="auto" w:fill="FFFFFF"/>
-        </w:rPr>
-        <w:t xml:space="preserve"> debe contar con </w:t>
+      <w:r>
+        <w:rPr>
+          <w:rFonts w:ascii="Arial" w:hAnsi="Arial" w:cs="Arial"/>
+          <w:color w:val="0D0D0D"/>
+          <w:sz w:val="20"/>
+          <w:szCs w:val="20"/>
+          <w:shd w:val="clear" w:color="auto" w:fill="FFFFFF"/>
+        </w:rPr>
+        <w:t xml:space="preserve">La api debe contar con </w:t>
       </w:r>
       <w:r>
         <w:rPr>
@@ -34711,27 +34623,15 @@
           <w:shd w:val="clear" w:color="auto" w:fill="FFFFFF"/>
         </w:rPr>
       </w:pPr>
-      <w:proofErr w:type="gramStart"/>
-      <w:r>
-        <w:rPr>
-          <w:rFonts w:ascii="Arial" w:hAnsi="Arial" w:cs="Arial"/>
-          <w:color w:val="0D0D0D"/>
-          <w:sz w:val="20"/>
-          <w:szCs w:val="20"/>
-          <w:shd w:val="clear" w:color="auto" w:fill="FFFFFF"/>
-        </w:rPr>
-        <w:t>La api</w:t>
-      </w:r>
-      <w:proofErr w:type="gramEnd"/>
-      <w:r>
-        <w:rPr>
-          <w:rFonts w:ascii="Arial" w:hAnsi="Arial" w:cs="Arial"/>
-          <w:color w:val="0D0D0D"/>
-          <w:sz w:val="20"/>
-          <w:szCs w:val="20"/>
-          <w:shd w:val="clear" w:color="auto" w:fill="FFFFFF"/>
-        </w:rPr>
-        <w:t xml:space="preserve"> debe contar con</w:t>
+      <w:r>
+        <w:rPr>
+          <w:rFonts w:ascii="Arial" w:hAnsi="Arial" w:cs="Arial"/>
+          <w:color w:val="0D0D0D"/>
+          <w:sz w:val="20"/>
+          <w:szCs w:val="20"/>
+          <w:shd w:val="clear" w:color="auto" w:fill="FFFFFF"/>
+        </w:rPr>
+        <w:t>La api debe contar con</w:t>
       </w:r>
       <w:r>
         <w:rPr>
@@ -34762,27 +34662,15 @@
           <w:shd w:val="clear" w:color="auto" w:fill="FFFFFF"/>
         </w:rPr>
       </w:pPr>
-      <w:proofErr w:type="gramStart"/>
-      <w:r>
-        <w:rPr>
-          <w:rFonts w:ascii="Arial" w:hAnsi="Arial" w:cs="Arial"/>
-          <w:color w:val="0D0D0D"/>
-          <w:sz w:val="20"/>
-          <w:szCs w:val="20"/>
-          <w:shd w:val="clear" w:color="auto" w:fill="FFFFFF"/>
-        </w:rPr>
-        <w:t>La api</w:t>
-      </w:r>
-      <w:proofErr w:type="gramEnd"/>
-      <w:r>
-        <w:rPr>
-          <w:rFonts w:ascii="Arial" w:hAnsi="Arial" w:cs="Arial"/>
-          <w:color w:val="0D0D0D"/>
-          <w:sz w:val="20"/>
-          <w:szCs w:val="20"/>
-          <w:shd w:val="clear" w:color="auto" w:fill="FFFFFF"/>
-        </w:rPr>
-        <w:t xml:space="preserve"> debe contar con</w:t>
+      <w:r>
+        <w:rPr>
+          <w:rFonts w:ascii="Arial" w:hAnsi="Arial" w:cs="Arial"/>
+          <w:color w:val="0D0D0D"/>
+          <w:sz w:val="20"/>
+          <w:szCs w:val="20"/>
+          <w:shd w:val="clear" w:color="auto" w:fill="FFFFFF"/>
+        </w:rPr>
+        <w:t>La api debe contar con</w:t>
       </w:r>
       <w:r>
         <w:rPr>
@@ -34813,27 +34701,15 @@
           <w:shd w:val="clear" w:color="auto" w:fill="FFFFFF"/>
         </w:rPr>
       </w:pPr>
-      <w:proofErr w:type="gramStart"/>
-      <w:r>
-        <w:rPr>
-          <w:rFonts w:ascii="Arial" w:hAnsi="Arial" w:cs="Arial"/>
-          <w:color w:val="0D0D0D"/>
-          <w:sz w:val="20"/>
-          <w:szCs w:val="20"/>
-          <w:shd w:val="clear" w:color="auto" w:fill="FFFFFF"/>
-        </w:rPr>
-        <w:t>La api</w:t>
-      </w:r>
-      <w:proofErr w:type="gramEnd"/>
-      <w:r>
-        <w:rPr>
-          <w:rFonts w:ascii="Arial" w:hAnsi="Arial" w:cs="Arial"/>
-          <w:color w:val="0D0D0D"/>
-          <w:sz w:val="20"/>
-          <w:szCs w:val="20"/>
-          <w:shd w:val="clear" w:color="auto" w:fill="FFFFFF"/>
-        </w:rPr>
-        <w:t xml:space="preserve"> debe contar con</w:t>
+      <w:r>
+        <w:rPr>
+          <w:rFonts w:ascii="Arial" w:hAnsi="Arial" w:cs="Arial"/>
+          <w:color w:val="0D0D0D"/>
+          <w:sz w:val="20"/>
+          <w:szCs w:val="20"/>
+          <w:shd w:val="clear" w:color="auto" w:fill="FFFFFF"/>
+        </w:rPr>
+        <w:t>La api debe contar con</w:t>
       </w:r>
       <w:r>
         <w:rPr>
@@ -34864,27 +34740,15 @@
           <w:shd w:val="clear" w:color="auto" w:fill="FFFFFF"/>
         </w:rPr>
       </w:pPr>
-      <w:proofErr w:type="gramStart"/>
-      <w:r>
-        <w:rPr>
-          <w:rFonts w:ascii="Arial" w:hAnsi="Arial" w:cs="Arial"/>
-          <w:color w:val="0D0D0D"/>
-          <w:sz w:val="20"/>
-          <w:szCs w:val="20"/>
-          <w:shd w:val="clear" w:color="auto" w:fill="FFFFFF"/>
-        </w:rPr>
-        <w:t>La api</w:t>
-      </w:r>
-      <w:proofErr w:type="gramEnd"/>
-      <w:r>
-        <w:rPr>
-          <w:rFonts w:ascii="Arial" w:hAnsi="Arial" w:cs="Arial"/>
-          <w:color w:val="0D0D0D"/>
-          <w:sz w:val="20"/>
-          <w:szCs w:val="20"/>
-          <w:shd w:val="clear" w:color="auto" w:fill="FFFFFF"/>
-        </w:rPr>
-        <w:t xml:space="preserve"> debe contar con</w:t>
+      <w:r>
+        <w:rPr>
+          <w:rFonts w:ascii="Arial" w:hAnsi="Arial" w:cs="Arial"/>
+          <w:color w:val="0D0D0D"/>
+          <w:sz w:val="20"/>
+          <w:szCs w:val="20"/>
+          <w:shd w:val="clear" w:color="auto" w:fill="FFFFFF"/>
+        </w:rPr>
+        <w:t>La api debe contar con</w:t>
       </w:r>
       <w:r>
         <w:rPr>
@@ -35062,27 +34926,15 @@
           <w:shd w:val="clear" w:color="auto" w:fill="FFFFFF"/>
         </w:rPr>
       </w:pPr>
-      <w:proofErr w:type="gramStart"/>
-      <w:r>
-        <w:rPr>
-          <w:rFonts w:ascii="Arial" w:hAnsi="Arial" w:cs="Arial"/>
-          <w:color w:val="0D0D0D"/>
-          <w:sz w:val="20"/>
-          <w:szCs w:val="20"/>
-          <w:shd w:val="clear" w:color="auto" w:fill="FFFFFF"/>
-        </w:rPr>
-        <w:t>La api</w:t>
-      </w:r>
-      <w:proofErr w:type="gramEnd"/>
-      <w:r>
-        <w:rPr>
-          <w:rFonts w:ascii="Arial" w:hAnsi="Arial" w:cs="Arial"/>
-          <w:color w:val="0D0D0D"/>
-          <w:sz w:val="20"/>
-          <w:szCs w:val="20"/>
-          <w:shd w:val="clear" w:color="auto" w:fill="FFFFFF"/>
-        </w:rPr>
-        <w:t xml:space="preserve"> debe contar </w:t>
+      <w:r>
+        <w:rPr>
+          <w:rFonts w:ascii="Arial" w:hAnsi="Arial" w:cs="Arial"/>
+          <w:color w:val="0D0D0D"/>
+          <w:sz w:val="20"/>
+          <w:szCs w:val="20"/>
+          <w:shd w:val="clear" w:color="auto" w:fill="FFFFFF"/>
+        </w:rPr>
+        <w:t xml:space="preserve">La api debe contar </w:t>
       </w:r>
       <w:r>
         <w:rPr>
@@ -35113,27 +34965,15 @@
           <w:shd w:val="clear" w:color="auto" w:fill="FFFFFF"/>
         </w:rPr>
       </w:pPr>
-      <w:proofErr w:type="gramStart"/>
-      <w:r>
-        <w:rPr>
-          <w:rFonts w:ascii="Arial" w:hAnsi="Arial" w:cs="Arial"/>
-          <w:color w:val="0D0D0D"/>
-          <w:sz w:val="20"/>
-          <w:szCs w:val="20"/>
-          <w:shd w:val="clear" w:color="auto" w:fill="FFFFFF"/>
-        </w:rPr>
-        <w:t>La api</w:t>
-      </w:r>
-      <w:proofErr w:type="gramEnd"/>
-      <w:r>
-        <w:rPr>
-          <w:rFonts w:ascii="Arial" w:hAnsi="Arial" w:cs="Arial"/>
-          <w:color w:val="0D0D0D"/>
-          <w:sz w:val="20"/>
-          <w:szCs w:val="20"/>
-          <w:shd w:val="clear" w:color="auto" w:fill="FFFFFF"/>
-        </w:rPr>
-        <w:t xml:space="preserve"> debe contar </w:t>
+      <w:r>
+        <w:rPr>
+          <w:rFonts w:ascii="Arial" w:hAnsi="Arial" w:cs="Arial"/>
+          <w:color w:val="0D0D0D"/>
+          <w:sz w:val="20"/>
+          <w:szCs w:val="20"/>
+          <w:shd w:val="clear" w:color="auto" w:fill="FFFFFF"/>
+        </w:rPr>
+        <w:t xml:space="preserve">La api debe contar </w:t>
       </w:r>
       <w:r>
         <w:rPr>
@@ -35164,27 +35004,15 @@
           <w:shd w:val="clear" w:color="auto" w:fill="FFFFFF"/>
         </w:rPr>
       </w:pPr>
-      <w:proofErr w:type="gramStart"/>
-      <w:r>
-        <w:rPr>
-          <w:rFonts w:ascii="Arial" w:hAnsi="Arial" w:cs="Arial"/>
-          <w:color w:val="0D0D0D"/>
-          <w:sz w:val="20"/>
-          <w:szCs w:val="20"/>
-          <w:shd w:val="clear" w:color="auto" w:fill="FFFFFF"/>
-        </w:rPr>
-        <w:t>La api</w:t>
-      </w:r>
-      <w:proofErr w:type="gramEnd"/>
-      <w:r>
-        <w:rPr>
-          <w:rFonts w:ascii="Arial" w:hAnsi="Arial" w:cs="Arial"/>
-          <w:color w:val="0D0D0D"/>
-          <w:sz w:val="20"/>
-          <w:szCs w:val="20"/>
-          <w:shd w:val="clear" w:color="auto" w:fill="FFFFFF"/>
-        </w:rPr>
-        <w:t xml:space="preserve"> debe contar </w:t>
+      <w:r>
+        <w:rPr>
+          <w:rFonts w:ascii="Arial" w:hAnsi="Arial" w:cs="Arial"/>
+          <w:color w:val="0D0D0D"/>
+          <w:sz w:val="20"/>
+          <w:szCs w:val="20"/>
+          <w:shd w:val="clear" w:color="auto" w:fill="FFFFFF"/>
+        </w:rPr>
+        <w:t xml:space="preserve">La api debe contar </w:t>
       </w:r>
       <w:r>
         <w:rPr>
@@ -35215,27 +35043,15 @@
           <w:shd w:val="clear" w:color="auto" w:fill="FFFFFF"/>
         </w:rPr>
       </w:pPr>
-      <w:proofErr w:type="gramStart"/>
-      <w:r>
-        <w:rPr>
-          <w:rFonts w:ascii="Arial" w:hAnsi="Arial" w:cs="Arial"/>
-          <w:color w:val="0D0D0D"/>
-          <w:sz w:val="20"/>
-          <w:szCs w:val="20"/>
-          <w:shd w:val="clear" w:color="auto" w:fill="FFFFFF"/>
-        </w:rPr>
-        <w:t>La api</w:t>
-      </w:r>
-      <w:proofErr w:type="gramEnd"/>
-      <w:r>
-        <w:rPr>
-          <w:rFonts w:ascii="Arial" w:hAnsi="Arial" w:cs="Arial"/>
-          <w:color w:val="0D0D0D"/>
-          <w:sz w:val="20"/>
-          <w:szCs w:val="20"/>
-          <w:shd w:val="clear" w:color="auto" w:fill="FFFFFF"/>
-        </w:rPr>
-        <w:t xml:space="preserve"> debe contar </w:t>
+      <w:r>
+        <w:rPr>
+          <w:rFonts w:ascii="Arial" w:hAnsi="Arial" w:cs="Arial"/>
+          <w:color w:val="0D0D0D"/>
+          <w:sz w:val="20"/>
+          <w:szCs w:val="20"/>
+          <w:shd w:val="clear" w:color="auto" w:fill="FFFFFF"/>
+        </w:rPr>
+        <w:t xml:space="preserve">La api debe contar </w:t>
       </w:r>
       <w:r>
         <w:rPr>
@@ -35266,27 +35082,15 @@
           <w:shd w:val="clear" w:color="auto" w:fill="FFFFFF"/>
         </w:rPr>
       </w:pPr>
-      <w:proofErr w:type="gramStart"/>
-      <w:r>
-        <w:rPr>
-          <w:rFonts w:ascii="Arial" w:hAnsi="Arial" w:cs="Arial"/>
-          <w:color w:val="0D0D0D"/>
-          <w:sz w:val="20"/>
-          <w:szCs w:val="20"/>
-          <w:shd w:val="clear" w:color="auto" w:fill="FFFFFF"/>
-        </w:rPr>
-        <w:t>La api</w:t>
-      </w:r>
-      <w:proofErr w:type="gramEnd"/>
-      <w:r>
-        <w:rPr>
-          <w:rFonts w:ascii="Arial" w:hAnsi="Arial" w:cs="Arial"/>
-          <w:color w:val="0D0D0D"/>
-          <w:sz w:val="20"/>
-          <w:szCs w:val="20"/>
-          <w:shd w:val="clear" w:color="auto" w:fill="FFFFFF"/>
-        </w:rPr>
-        <w:t xml:space="preserve"> debe contar </w:t>
+      <w:r>
+        <w:rPr>
+          <w:rFonts w:ascii="Arial" w:hAnsi="Arial" w:cs="Arial"/>
+          <w:color w:val="0D0D0D"/>
+          <w:sz w:val="20"/>
+          <w:szCs w:val="20"/>
+          <w:shd w:val="clear" w:color="auto" w:fill="FFFFFF"/>
+        </w:rPr>
+        <w:t xml:space="preserve">La api debe contar </w:t>
       </w:r>
       <w:r>
         <w:rPr>
@@ -35504,27 +35308,15 @@
           <w:shd w:val="clear" w:color="auto" w:fill="FFFFFF"/>
         </w:rPr>
       </w:pPr>
-      <w:proofErr w:type="gramStart"/>
-      <w:r>
-        <w:rPr>
-          <w:rFonts w:ascii="Arial" w:hAnsi="Arial" w:cs="Arial"/>
-          <w:color w:val="0D0D0D"/>
-          <w:sz w:val="20"/>
-          <w:szCs w:val="20"/>
-          <w:shd w:val="clear" w:color="auto" w:fill="FFFFFF"/>
-        </w:rPr>
-        <w:t>La api</w:t>
-      </w:r>
-      <w:proofErr w:type="gramEnd"/>
-      <w:r>
-        <w:rPr>
-          <w:rFonts w:ascii="Arial" w:hAnsi="Arial" w:cs="Arial"/>
-          <w:color w:val="0D0D0D"/>
-          <w:sz w:val="20"/>
-          <w:szCs w:val="20"/>
-          <w:shd w:val="clear" w:color="auto" w:fill="FFFFFF"/>
-        </w:rPr>
-        <w:t xml:space="preserve"> debe contar </w:t>
+      <w:r>
+        <w:rPr>
+          <w:rFonts w:ascii="Arial" w:hAnsi="Arial" w:cs="Arial"/>
+          <w:color w:val="0D0D0D"/>
+          <w:sz w:val="20"/>
+          <w:szCs w:val="20"/>
+          <w:shd w:val="clear" w:color="auto" w:fill="FFFFFF"/>
+        </w:rPr>
+        <w:t xml:space="preserve">La api debe contar </w:t>
       </w:r>
       <w:r>
         <w:rPr>
@@ -35555,27 +35347,15 @@
           <w:shd w:val="clear" w:color="auto" w:fill="FFFFFF"/>
         </w:rPr>
       </w:pPr>
-      <w:proofErr w:type="gramStart"/>
-      <w:r>
-        <w:rPr>
-          <w:rFonts w:ascii="Arial" w:hAnsi="Arial" w:cs="Arial"/>
-          <w:color w:val="0D0D0D"/>
-          <w:sz w:val="20"/>
-          <w:szCs w:val="20"/>
-          <w:shd w:val="clear" w:color="auto" w:fill="FFFFFF"/>
-        </w:rPr>
-        <w:t>La api</w:t>
-      </w:r>
-      <w:proofErr w:type="gramEnd"/>
-      <w:r>
-        <w:rPr>
-          <w:rFonts w:ascii="Arial" w:hAnsi="Arial" w:cs="Arial"/>
-          <w:color w:val="0D0D0D"/>
-          <w:sz w:val="20"/>
-          <w:szCs w:val="20"/>
-          <w:shd w:val="clear" w:color="auto" w:fill="FFFFFF"/>
-        </w:rPr>
-        <w:t xml:space="preserve"> debe contar </w:t>
+      <w:r>
+        <w:rPr>
+          <w:rFonts w:ascii="Arial" w:hAnsi="Arial" w:cs="Arial"/>
+          <w:color w:val="0D0D0D"/>
+          <w:sz w:val="20"/>
+          <w:szCs w:val="20"/>
+          <w:shd w:val="clear" w:color="auto" w:fill="FFFFFF"/>
+        </w:rPr>
+        <w:t xml:space="preserve">La api debe contar </w:t>
       </w:r>
       <w:r>
         <w:rPr>
@@ -35606,27 +35386,15 @@
           <w:shd w:val="clear" w:color="auto" w:fill="FFFFFF"/>
         </w:rPr>
       </w:pPr>
-      <w:proofErr w:type="gramStart"/>
-      <w:r>
-        <w:rPr>
-          <w:rFonts w:ascii="Arial" w:hAnsi="Arial" w:cs="Arial"/>
-          <w:color w:val="0D0D0D"/>
-          <w:sz w:val="20"/>
-          <w:szCs w:val="20"/>
-          <w:shd w:val="clear" w:color="auto" w:fill="FFFFFF"/>
-        </w:rPr>
-        <w:t>La api</w:t>
-      </w:r>
-      <w:proofErr w:type="gramEnd"/>
-      <w:r>
-        <w:rPr>
-          <w:rFonts w:ascii="Arial" w:hAnsi="Arial" w:cs="Arial"/>
-          <w:color w:val="0D0D0D"/>
-          <w:sz w:val="20"/>
-          <w:szCs w:val="20"/>
-          <w:shd w:val="clear" w:color="auto" w:fill="FFFFFF"/>
-        </w:rPr>
-        <w:t xml:space="preserve"> debe contar </w:t>
+      <w:r>
+        <w:rPr>
+          <w:rFonts w:ascii="Arial" w:hAnsi="Arial" w:cs="Arial"/>
+          <w:color w:val="0D0D0D"/>
+          <w:sz w:val="20"/>
+          <w:szCs w:val="20"/>
+          <w:shd w:val="clear" w:color="auto" w:fill="FFFFFF"/>
+        </w:rPr>
+        <w:t xml:space="preserve">La api debe contar </w:t>
       </w:r>
       <w:r>
         <w:rPr>
@@ -35657,27 +35425,15 @@
           <w:shd w:val="clear" w:color="auto" w:fill="FFFFFF"/>
         </w:rPr>
       </w:pPr>
-      <w:proofErr w:type="gramStart"/>
-      <w:r>
-        <w:rPr>
-          <w:rFonts w:ascii="Arial" w:hAnsi="Arial" w:cs="Arial"/>
-          <w:color w:val="0D0D0D"/>
-          <w:sz w:val="20"/>
-          <w:szCs w:val="20"/>
-          <w:shd w:val="clear" w:color="auto" w:fill="FFFFFF"/>
-        </w:rPr>
-        <w:t>La api</w:t>
-      </w:r>
-      <w:proofErr w:type="gramEnd"/>
-      <w:r>
-        <w:rPr>
-          <w:rFonts w:ascii="Arial" w:hAnsi="Arial" w:cs="Arial"/>
-          <w:color w:val="0D0D0D"/>
-          <w:sz w:val="20"/>
-          <w:szCs w:val="20"/>
-          <w:shd w:val="clear" w:color="auto" w:fill="FFFFFF"/>
-        </w:rPr>
-        <w:t xml:space="preserve"> debe contar </w:t>
+      <w:r>
+        <w:rPr>
+          <w:rFonts w:ascii="Arial" w:hAnsi="Arial" w:cs="Arial"/>
+          <w:color w:val="0D0D0D"/>
+          <w:sz w:val="20"/>
+          <w:szCs w:val="20"/>
+          <w:shd w:val="clear" w:color="auto" w:fill="FFFFFF"/>
+        </w:rPr>
+        <w:t xml:space="preserve">La api debe contar </w:t>
       </w:r>
       <w:r>
         <w:rPr>
@@ -35708,27 +35464,15 @@
           <w:shd w:val="clear" w:color="auto" w:fill="FFFFFF"/>
         </w:rPr>
       </w:pPr>
-      <w:proofErr w:type="gramStart"/>
-      <w:r>
-        <w:rPr>
-          <w:rFonts w:ascii="Arial" w:hAnsi="Arial" w:cs="Arial"/>
-          <w:color w:val="0D0D0D"/>
-          <w:sz w:val="20"/>
-          <w:szCs w:val="20"/>
-          <w:shd w:val="clear" w:color="auto" w:fill="FFFFFF"/>
-        </w:rPr>
-        <w:t>La api</w:t>
-      </w:r>
-      <w:proofErr w:type="gramEnd"/>
-      <w:r>
-        <w:rPr>
-          <w:rFonts w:ascii="Arial" w:hAnsi="Arial" w:cs="Arial"/>
-          <w:color w:val="0D0D0D"/>
-          <w:sz w:val="20"/>
-          <w:szCs w:val="20"/>
-          <w:shd w:val="clear" w:color="auto" w:fill="FFFFFF"/>
-        </w:rPr>
-        <w:t xml:space="preserve"> debe contar </w:t>
+      <w:r>
+        <w:rPr>
+          <w:rFonts w:ascii="Arial" w:hAnsi="Arial" w:cs="Arial"/>
+          <w:color w:val="0D0D0D"/>
+          <w:sz w:val="20"/>
+          <w:szCs w:val="20"/>
+          <w:shd w:val="clear" w:color="auto" w:fill="FFFFFF"/>
+        </w:rPr>
+        <w:t xml:space="preserve">La api debe contar </w:t>
       </w:r>
       <w:r>
         <w:rPr>
@@ -35926,27 +35670,15 @@
           <w:shd w:val="clear" w:color="auto" w:fill="FFFFFF"/>
         </w:rPr>
       </w:pPr>
-      <w:proofErr w:type="gramStart"/>
-      <w:r>
-        <w:rPr>
-          <w:rFonts w:ascii="Arial" w:hAnsi="Arial" w:cs="Arial"/>
-          <w:color w:val="0D0D0D"/>
-          <w:sz w:val="20"/>
-          <w:szCs w:val="20"/>
-          <w:shd w:val="clear" w:color="auto" w:fill="FFFFFF"/>
-        </w:rPr>
-        <w:t>La api</w:t>
-      </w:r>
-      <w:proofErr w:type="gramEnd"/>
-      <w:r>
-        <w:rPr>
-          <w:rFonts w:ascii="Arial" w:hAnsi="Arial" w:cs="Arial"/>
-          <w:color w:val="0D0D0D"/>
-          <w:sz w:val="20"/>
-          <w:szCs w:val="20"/>
-          <w:shd w:val="clear" w:color="auto" w:fill="FFFFFF"/>
-        </w:rPr>
-        <w:t xml:space="preserve"> debe contar </w:t>
+      <w:r>
+        <w:rPr>
+          <w:rFonts w:ascii="Arial" w:hAnsi="Arial" w:cs="Arial"/>
+          <w:color w:val="0D0D0D"/>
+          <w:sz w:val="20"/>
+          <w:szCs w:val="20"/>
+          <w:shd w:val="clear" w:color="auto" w:fill="FFFFFF"/>
+        </w:rPr>
+        <w:t xml:space="preserve">La api debe contar </w:t>
       </w:r>
       <w:r>
         <w:rPr>
@@ -35977,27 +35709,15 @@
           <w:shd w:val="clear" w:color="auto" w:fill="FFFFFF"/>
         </w:rPr>
       </w:pPr>
-      <w:proofErr w:type="gramStart"/>
-      <w:r>
-        <w:rPr>
-          <w:rFonts w:ascii="Arial" w:hAnsi="Arial" w:cs="Arial"/>
-          <w:color w:val="0D0D0D"/>
-          <w:sz w:val="20"/>
-          <w:szCs w:val="20"/>
-          <w:shd w:val="clear" w:color="auto" w:fill="FFFFFF"/>
-        </w:rPr>
-        <w:t>La api</w:t>
-      </w:r>
-      <w:proofErr w:type="gramEnd"/>
-      <w:r>
-        <w:rPr>
-          <w:rFonts w:ascii="Arial" w:hAnsi="Arial" w:cs="Arial"/>
-          <w:color w:val="0D0D0D"/>
-          <w:sz w:val="20"/>
-          <w:szCs w:val="20"/>
-          <w:shd w:val="clear" w:color="auto" w:fill="FFFFFF"/>
-        </w:rPr>
-        <w:t xml:space="preserve"> debe contar </w:t>
+      <w:r>
+        <w:rPr>
+          <w:rFonts w:ascii="Arial" w:hAnsi="Arial" w:cs="Arial"/>
+          <w:color w:val="0D0D0D"/>
+          <w:sz w:val="20"/>
+          <w:szCs w:val="20"/>
+          <w:shd w:val="clear" w:color="auto" w:fill="FFFFFF"/>
+        </w:rPr>
+        <w:t xml:space="preserve">La api debe contar </w:t>
       </w:r>
       <w:r>
         <w:rPr>
@@ -36028,27 +35748,15 @@
           <w:shd w:val="clear" w:color="auto" w:fill="FFFFFF"/>
         </w:rPr>
       </w:pPr>
-      <w:proofErr w:type="gramStart"/>
-      <w:r>
-        <w:rPr>
-          <w:rFonts w:ascii="Arial" w:hAnsi="Arial" w:cs="Arial"/>
-          <w:color w:val="0D0D0D"/>
-          <w:sz w:val="20"/>
-          <w:szCs w:val="20"/>
-          <w:shd w:val="clear" w:color="auto" w:fill="FFFFFF"/>
-        </w:rPr>
-        <w:t>La api</w:t>
-      </w:r>
-      <w:proofErr w:type="gramEnd"/>
-      <w:r>
-        <w:rPr>
-          <w:rFonts w:ascii="Arial" w:hAnsi="Arial" w:cs="Arial"/>
-          <w:color w:val="0D0D0D"/>
-          <w:sz w:val="20"/>
-          <w:szCs w:val="20"/>
-          <w:shd w:val="clear" w:color="auto" w:fill="FFFFFF"/>
-        </w:rPr>
-        <w:t xml:space="preserve"> debe contar </w:t>
+      <w:r>
+        <w:rPr>
+          <w:rFonts w:ascii="Arial" w:hAnsi="Arial" w:cs="Arial"/>
+          <w:color w:val="0D0D0D"/>
+          <w:sz w:val="20"/>
+          <w:szCs w:val="20"/>
+          <w:shd w:val="clear" w:color="auto" w:fill="FFFFFF"/>
+        </w:rPr>
+        <w:t xml:space="preserve">La api debe contar </w:t>
       </w:r>
       <w:r>
         <w:rPr>
@@ -36079,27 +35787,15 @@
           <w:shd w:val="clear" w:color="auto" w:fill="FFFFFF"/>
         </w:rPr>
       </w:pPr>
-      <w:proofErr w:type="gramStart"/>
-      <w:r>
-        <w:rPr>
-          <w:rFonts w:ascii="Arial" w:hAnsi="Arial" w:cs="Arial"/>
-          <w:color w:val="0D0D0D"/>
-          <w:sz w:val="20"/>
-          <w:szCs w:val="20"/>
-          <w:shd w:val="clear" w:color="auto" w:fill="FFFFFF"/>
-        </w:rPr>
-        <w:t>La api</w:t>
-      </w:r>
-      <w:proofErr w:type="gramEnd"/>
-      <w:r>
-        <w:rPr>
-          <w:rFonts w:ascii="Arial" w:hAnsi="Arial" w:cs="Arial"/>
-          <w:color w:val="0D0D0D"/>
-          <w:sz w:val="20"/>
-          <w:szCs w:val="20"/>
-          <w:shd w:val="clear" w:color="auto" w:fill="FFFFFF"/>
-        </w:rPr>
-        <w:t xml:space="preserve"> debe contar </w:t>
+      <w:r>
+        <w:rPr>
+          <w:rFonts w:ascii="Arial" w:hAnsi="Arial" w:cs="Arial"/>
+          <w:color w:val="0D0D0D"/>
+          <w:sz w:val="20"/>
+          <w:szCs w:val="20"/>
+          <w:shd w:val="clear" w:color="auto" w:fill="FFFFFF"/>
+        </w:rPr>
+        <w:t xml:space="preserve">La api debe contar </w:t>
       </w:r>
       <w:r>
         <w:rPr>
@@ -36130,7 +35826,6 @@
           <w:shd w:val="clear" w:color="auto" w:fill="FFFFFF"/>
         </w:rPr>
       </w:pPr>
-      <w:proofErr w:type="gramStart"/>
       <w:r>
         <w:rPr>
           <w:rFonts w:ascii="Arial" w:hAnsi="Arial" w:cs="Arial"/>
@@ -36140,18 +35835,7 @@
           <w:shd w:val="clear" w:color="auto" w:fill="FFFFFF"/>
         </w:rPr>
         <w:lastRenderedPageBreak/>
-        <w:t>La api</w:t>
-      </w:r>
-      <w:proofErr w:type="gramEnd"/>
-      <w:r>
-        <w:rPr>
-          <w:rFonts w:ascii="Arial" w:hAnsi="Arial" w:cs="Arial"/>
-          <w:color w:val="0D0D0D"/>
-          <w:sz w:val="20"/>
-          <w:szCs w:val="20"/>
-          <w:shd w:val="clear" w:color="auto" w:fill="FFFFFF"/>
-        </w:rPr>
-        <w:t xml:space="preserve"> debe contar </w:t>
+        <w:t xml:space="preserve">La api debe contar </w:t>
       </w:r>
       <w:r>
         <w:rPr>
@@ -36349,27 +36033,15 @@
           <w:shd w:val="clear" w:color="auto" w:fill="FFFFFF"/>
         </w:rPr>
       </w:pPr>
-      <w:proofErr w:type="gramStart"/>
-      <w:r>
-        <w:rPr>
-          <w:rFonts w:ascii="Arial" w:hAnsi="Arial" w:cs="Arial"/>
-          <w:color w:val="0D0D0D"/>
-          <w:sz w:val="20"/>
-          <w:szCs w:val="20"/>
-          <w:shd w:val="clear" w:color="auto" w:fill="FFFFFF"/>
-        </w:rPr>
-        <w:t>La api</w:t>
-      </w:r>
-      <w:proofErr w:type="gramEnd"/>
-      <w:r>
-        <w:rPr>
-          <w:rFonts w:ascii="Arial" w:hAnsi="Arial" w:cs="Arial"/>
-          <w:color w:val="0D0D0D"/>
-          <w:sz w:val="20"/>
-          <w:szCs w:val="20"/>
-          <w:shd w:val="clear" w:color="auto" w:fill="FFFFFF"/>
-        </w:rPr>
-        <w:t xml:space="preserve"> debe contar </w:t>
+      <w:r>
+        <w:rPr>
+          <w:rFonts w:ascii="Arial" w:hAnsi="Arial" w:cs="Arial"/>
+          <w:color w:val="0D0D0D"/>
+          <w:sz w:val="20"/>
+          <w:szCs w:val="20"/>
+          <w:shd w:val="clear" w:color="auto" w:fill="FFFFFF"/>
+        </w:rPr>
+        <w:t xml:space="preserve">La api debe contar </w:t>
       </w:r>
       <w:r>
         <w:rPr>
@@ -36400,27 +36072,15 @@
           <w:shd w:val="clear" w:color="auto" w:fill="FFFFFF"/>
         </w:rPr>
       </w:pPr>
-      <w:proofErr w:type="gramStart"/>
-      <w:r>
-        <w:rPr>
-          <w:rFonts w:ascii="Arial" w:hAnsi="Arial" w:cs="Arial"/>
-          <w:color w:val="0D0D0D"/>
-          <w:sz w:val="20"/>
-          <w:szCs w:val="20"/>
-          <w:shd w:val="clear" w:color="auto" w:fill="FFFFFF"/>
-        </w:rPr>
-        <w:t>La api</w:t>
-      </w:r>
-      <w:proofErr w:type="gramEnd"/>
-      <w:r>
-        <w:rPr>
-          <w:rFonts w:ascii="Arial" w:hAnsi="Arial" w:cs="Arial"/>
-          <w:color w:val="0D0D0D"/>
-          <w:sz w:val="20"/>
-          <w:szCs w:val="20"/>
-          <w:shd w:val="clear" w:color="auto" w:fill="FFFFFF"/>
-        </w:rPr>
-        <w:t xml:space="preserve"> debe contar </w:t>
+      <w:r>
+        <w:rPr>
+          <w:rFonts w:ascii="Arial" w:hAnsi="Arial" w:cs="Arial"/>
+          <w:color w:val="0D0D0D"/>
+          <w:sz w:val="20"/>
+          <w:szCs w:val="20"/>
+          <w:shd w:val="clear" w:color="auto" w:fill="FFFFFF"/>
+        </w:rPr>
+        <w:t xml:space="preserve">La api debe contar </w:t>
       </w:r>
       <w:r>
         <w:rPr>
@@ -36451,27 +36111,15 @@
           <w:shd w:val="clear" w:color="auto" w:fill="FFFFFF"/>
         </w:rPr>
       </w:pPr>
-      <w:proofErr w:type="gramStart"/>
-      <w:r>
-        <w:rPr>
-          <w:rFonts w:ascii="Arial" w:hAnsi="Arial" w:cs="Arial"/>
-          <w:color w:val="0D0D0D"/>
-          <w:sz w:val="20"/>
-          <w:szCs w:val="20"/>
-          <w:shd w:val="clear" w:color="auto" w:fill="FFFFFF"/>
-        </w:rPr>
-        <w:t>La api</w:t>
-      </w:r>
-      <w:proofErr w:type="gramEnd"/>
-      <w:r>
-        <w:rPr>
-          <w:rFonts w:ascii="Arial" w:hAnsi="Arial" w:cs="Arial"/>
-          <w:color w:val="0D0D0D"/>
-          <w:sz w:val="20"/>
-          <w:szCs w:val="20"/>
-          <w:shd w:val="clear" w:color="auto" w:fill="FFFFFF"/>
-        </w:rPr>
-        <w:t xml:space="preserve"> debe contar </w:t>
+      <w:r>
+        <w:rPr>
+          <w:rFonts w:ascii="Arial" w:hAnsi="Arial" w:cs="Arial"/>
+          <w:color w:val="0D0D0D"/>
+          <w:sz w:val="20"/>
+          <w:szCs w:val="20"/>
+          <w:shd w:val="clear" w:color="auto" w:fill="FFFFFF"/>
+        </w:rPr>
+        <w:t xml:space="preserve">La api debe contar </w:t>
       </w:r>
       <w:r>
         <w:rPr>
@@ -36502,27 +36150,15 @@
           <w:shd w:val="clear" w:color="auto" w:fill="FFFFFF"/>
         </w:rPr>
       </w:pPr>
-      <w:proofErr w:type="gramStart"/>
-      <w:r>
-        <w:rPr>
-          <w:rFonts w:ascii="Arial" w:hAnsi="Arial" w:cs="Arial"/>
-          <w:color w:val="0D0D0D"/>
-          <w:sz w:val="20"/>
-          <w:szCs w:val="20"/>
-          <w:shd w:val="clear" w:color="auto" w:fill="FFFFFF"/>
-        </w:rPr>
-        <w:t>La api</w:t>
-      </w:r>
-      <w:proofErr w:type="gramEnd"/>
-      <w:r>
-        <w:rPr>
-          <w:rFonts w:ascii="Arial" w:hAnsi="Arial" w:cs="Arial"/>
-          <w:color w:val="0D0D0D"/>
-          <w:sz w:val="20"/>
-          <w:szCs w:val="20"/>
-          <w:shd w:val="clear" w:color="auto" w:fill="FFFFFF"/>
-        </w:rPr>
-        <w:t xml:space="preserve"> debe contar </w:t>
+      <w:r>
+        <w:rPr>
+          <w:rFonts w:ascii="Arial" w:hAnsi="Arial" w:cs="Arial"/>
+          <w:color w:val="0D0D0D"/>
+          <w:sz w:val="20"/>
+          <w:szCs w:val="20"/>
+          <w:shd w:val="clear" w:color="auto" w:fill="FFFFFF"/>
+        </w:rPr>
+        <w:t xml:space="preserve">La api debe contar </w:t>
       </w:r>
       <w:r>
         <w:rPr>
@@ -36553,27 +36189,15 @@
           <w:shd w:val="clear" w:color="auto" w:fill="FFFFFF"/>
         </w:rPr>
       </w:pPr>
-      <w:proofErr w:type="gramStart"/>
-      <w:r>
-        <w:rPr>
-          <w:rFonts w:ascii="Arial" w:hAnsi="Arial" w:cs="Arial"/>
-          <w:color w:val="0D0D0D"/>
-          <w:sz w:val="20"/>
-          <w:szCs w:val="20"/>
-          <w:shd w:val="clear" w:color="auto" w:fill="FFFFFF"/>
-        </w:rPr>
-        <w:t>La api</w:t>
-      </w:r>
-      <w:proofErr w:type="gramEnd"/>
-      <w:r>
-        <w:rPr>
-          <w:rFonts w:ascii="Arial" w:hAnsi="Arial" w:cs="Arial"/>
-          <w:color w:val="0D0D0D"/>
-          <w:sz w:val="20"/>
-          <w:szCs w:val="20"/>
-          <w:shd w:val="clear" w:color="auto" w:fill="FFFFFF"/>
-        </w:rPr>
-        <w:t xml:space="preserve"> debe contar </w:t>
+      <w:r>
+        <w:rPr>
+          <w:rFonts w:ascii="Arial" w:hAnsi="Arial" w:cs="Arial"/>
+          <w:color w:val="0D0D0D"/>
+          <w:sz w:val="20"/>
+          <w:szCs w:val="20"/>
+          <w:shd w:val="clear" w:color="auto" w:fill="FFFFFF"/>
+        </w:rPr>
+        <w:t xml:space="preserve">La api debe contar </w:t>
       </w:r>
       <w:r>
         <w:rPr>
@@ -36793,27 +36417,15 @@
           <w:shd w:val="clear" w:color="auto" w:fill="FFFFFF"/>
         </w:rPr>
       </w:pPr>
-      <w:proofErr w:type="gramStart"/>
-      <w:r>
-        <w:rPr>
-          <w:rFonts w:ascii="Arial" w:hAnsi="Arial" w:cs="Arial"/>
-          <w:color w:val="0D0D0D"/>
-          <w:sz w:val="20"/>
-          <w:szCs w:val="20"/>
-          <w:shd w:val="clear" w:color="auto" w:fill="FFFFFF"/>
-        </w:rPr>
-        <w:t>La api</w:t>
-      </w:r>
-      <w:proofErr w:type="gramEnd"/>
-      <w:r>
-        <w:rPr>
-          <w:rFonts w:ascii="Arial" w:hAnsi="Arial" w:cs="Arial"/>
-          <w:color w:val="0D0D0D"/>
-          <w:sz w:val="20"/>
-          <w:szCs w:val="20"/>
-          <w:shd w:val="clear" w:color="auto" w:fill="FFFFFF"/>
-        </w:rPr>
-        <w:t xml:space="preserve"> debe contar </w:t>
+      <w:r>
+        <w:rPr>
+          <w:rFonts w:ascii="Arial" w:hAnsi="Arial" w:cs="Arial"/>
+          <w:color w:val="0D0D0D"/>
+          <w:sz w:val="20"/>
+          <w:szCs w:val="20"/>
+          <w:shd w:val="clear" w:color="auto" w:fill="FFFFFF"/>
+        </w:rPr>
+        <w:t xml:space="preserve">La api debe contar </w:t>
       </w:r>
       <w:r>
         <w:rPr>
@@ -36844,27 +36456,15 @@
           <w:shd w:val="clear" w:color="auto" w:fill="FFFFFF"/>
         </w:rPr>
       </w:pPr>
-      <w:proofErr w:type="gramStart"/>
-      <w:r>
-        <w:rPr>
-          <w:rFonts w:ascii="Arial" w:hAnsi="Arial" w:cs="Arial"/>
-          <w:color w:val="0D0D0D"/>
-          <w:sz w:val="20"/>
-          <w:szCs w:val="20"/>
-          <w:shd w:val="clear" w:color="auto" w:fill="FFFFFF"/>
-        </w:rPr>
-        <w:t>La api</w:t>
-      </w:r>
-      <w:proofErr w:type="gramEnd"/>
-      <w:r>
-        <w:rPr>
-          <w:rFonts w:ascii="Arial" w:hAnsi="Arial" w:cs="Arial"/>
-          <w:color w:val="0D0D0D"/>
-          <w:sz w:val="20"/>
-          <w:szCs w:val="20"/>
-          <w:shd w:val="clear" w:color="auto" w:fill="FFFFFF"/>
-        </w:rPr>
-        <w:t xml:space="preserve"> debe contar </w:t>
+      <w:r>
+        <w:rPr>
+          <w:rFonts w:ascii="Arial" w:hAnsi="Arial" w:cs="Arial"/>
+          <w:color w:val="0D0D0D"/>
+          <w:sz w:val="20"/>
+          <w:szCs w:val="20"/>
+          <w:shd w:val="clear" w:color="auto" w:fill="FFFFFF"/>
+        </w:rPr>
+        <w:t xml:space="preserve">La api debe contar </w:t>
       </w:r>
       <w:r>
         <w:rPr>
@@ -36895,27 +36495,15 @@
           <w:shd w:val="clear" w:color="auto" w:fill="FFFFFF"/>
         </w:rPr>
       </w:pPr>
-      <w:proofErr w:type="gramStart"/>
-      <w:r>
-        <w:rPr>
-          <w:rFonts w:ascii="Arial" w:hAnsi="Arial" w:cs="Arial"/>
-          <w:color w:val="0D0D0D"/>
-          <w:sz w:val="20"/>
-          <w:szCs w:val="20"/>
-          <w:shd w:val="clear" w:color="auto" w:fill="FFFFFF"/>
-        </w:rPr>
-        <w:t>La api</w:t>
-      </w:r>
-      <w:proofErr w:type="gramEnd"/>
-      <w:r>
-        <w:rPr>
-          <w:rFonts w:ascii="Arial" w:hAnsi="Arial" w:cs="Arial"/>
-          <w:color w:val="0D0D0D"/>
-          <w:sz w:val="20"/>
-          <w:szCs w:val="20"/>
-          <w:shd w:val="clear" w:color="auto" w:fill="FFFFFF"/>
-        </w:rPr>
-        <w:t xml:space="preserve"> debe contar </w:t>
+      <w:r>
+        <w:rPr>
+          <w:rFonts w:ascii="Arial" w:hAnsi="Arial" w:cs="Arial"/>
+          <w:color w:val="0D0D0D"/>
+          <w:sz w:val="20"/>
+          <w:szCs w:val="20"/>
+          <w:shd w:val="clear" w:color="auto" w:fill="FFFFFF"/>
+        </w:rPr>
+        <w:t xml:space="preserve">La api debe contar </w:t>
       </w:r>
       <w:r>
         <w:rPr>
@@ -36946,27 +36534,15 @@
           <w:shd w:val="clear" w:color="auto" w:fill="FFFFFF"/>
         </w:rPr>
       </w:pPr>
-      <w:proofErr w:type="gramStart"/>
-      <w:r>
-        <w:rPr>
-          <w:rFonts w:ascii="Arial" w:hAnsi="Arial" w:cs="Arial"/>
-          <w:color w:val="0D0D0D"/>
-          <w:sz w:val="20"/>
-          <w:szCs w:val="20"/>
-          <w:shd w:val="clear" w:color="auto" w:fill="FFFFFF"/>
-        </w:rPr>
-        <w:t>La api</w:t>
-      </w:r>
-      <w:proofErr w:type="gramEnd"/>
-      <w:r>
-        <w:rPr>
-          <w:rFonts w:ascii="Arial" w:hAnsi="Arial" w:cs="Arial"/>
-          <w:color w:val="0D0D0D"/>
-          <w:sz w:val="20"/>
-          <w:szCs w:val="20"/>
-          <w:shd w:val="clear" w:color="auto" w:fill="FFFFFF"/>
-        </w:rPr>
-        <w:t xml:space="preserve"> debe contar </w:t>
+      <w:r>
+        <w:rPr>
+          <w:rFonts w:ascii="Arial" w:hAnsi="Arial" w:cs="Arial"/>
+          <w:color w:val="0D0D0D"/>
+          <w:sz w:val="20"/>
+          <w:szCs w:val="20"/>
+          <w:shd w:val="clear" w:color="auto" w:fill="FFFFFF"/>
+        </w:rPr>
+        <w:t xml:space="preserve">La api debe contar </w:t>
       </w:r>
       <w:r>
         <w:rPr>
@@ -36997,27 +36573,15 @@
           <w:shd w:val="clear" w:color="auto" w:fill="FFFFFF"/>
         </w:rPr>
       </w:pPr>
-      <w:proofErr w:type="gramStart"/>
-      <w:r>
-        <w:rPr>
-          <w:rFonts w:ascii="Arial" w:hAnsi="Arial" w:cs="Arial"/>
-          <w:color w:val="0D0D0D"/>
-          <w:sz w:val="20"/>
-          <w:szCs w:val="20"/>
-          <w:shd w:val="clear" w:color="auto" w:fill="FFFFFF"/>
-        </w:rPr>
-        <w:t>La api</w:t>
-      </w:r>
-      <w:proofErr w:type="gramEnd"/>
-      <w:r>
-        <w:rPr>
-          <w:rFonts w:ascii="Arial" w:hAnsi="Arial" w:cs="Arial"/>
-          <w:color w:val="0D0D0D"/>
-          <w:sz w:val="20"/>
-          <w:szCs w:val="20"/>
-          <w:shd w:val="clear" w:color="auto" w:fill="FFFFFF"/>
-        </w:rPr>
-        <w:t xml:space="preserve"> debe contar </w:t>
+      <w:r>
+        <w:rPr>
+          <w:rFonts w:ascii="Arial" w:hAnsi="Arial" w:cs="Arial"/>
+          <w:color w:val="0D0D0D"/>
+          <w:sz w:val="20"/>
+          <w:szCs w:val="20"/>
+          <w:shd w:val="clear" w:color="auto" w:fill="FFFFFF"/>
+        </w:rPr>
+        <w:t xml:space="preserve">La api debe contar </w:t>
       </w:r>
       <w:r>
         <w:rPr>
@@ -37386,10 +36950,7 @@
       </w:pPr>
       <w:bookmarkStart w:id="73" w:name="_Toc169012424"/>
       <w:r>
-        <w:t xml:space="preserve">Historias de Usuario SPRINT </w:t>
-      </w:r>
-      <w:r>
-        <w:t>3</w:t>
+        <w:t>Historias de Usuario SPRINT 3</w:t>
       </w:r>
       <w:bookmarkEnd w:id="73"/>
     </w:p>
@@ -37449,10 +37010,7 @@
         <w:t>.1</w:t>
       </w:r>
       <w:r>
-        <w:t>.</w:t>
-      </w:r>
-      <w:r>
-        <w:t xml:space="preserve"> </w:t>
+        <w:t xml:space="preserve">. </w:t>
       </w:r>
       <w:r>
         <w:rPr>
@@ -37488,21 +37046,7 @@
           <w:sz w:val="20"/>
           <w:szCs w:val="20"/>
         </w:rPr>
-        <w:t xml:space="preserve">El usuario deberá proporcionar información precisa y válida durante el proceso de registro, como: - </w:t>
-      </w:r>
-      <w:r>
-        <w:rPr>
-          <w:sz w:val="20"/>
-          <w:szCs w:val="20"/>
-        </w:rPr>
-        <w:t>nombre, -</w:t>
-      </w:r>
-      <w:r>
-        <w:rPr>
-          <w:sz w:val="20"/>
-          <w:szCs w:val="20"/>
-        </w:rPr>
-        <w:t xml:space="preserve"> apellido, - imagen:(opcional, sino avatar por defecto)- dirección de correo electrónico, - contraseña, confirmación de contraseña.</w:t>
+        <w:t>El usuario deberá proporcionar información precisa y válida durante el proceso de registro, como: - nombre, - apellido, - imagen:(opcional, sino avatar por defecto)- dirección de correo electrónico, - contraseña, confirmación de contraseña.</w:t>
       </w:r>
     </w:p>
     <w:p>
@@ -37542,35 +37086,7 @@
           <w:sz w:val="20"/>
           <w:szCs w:val="20"/>
         </w:rPr>
-        <w:t xml:space="preserve">Todos los campos, excepto imagen de perfil, son obligatorios y deben tener validaciones básicas de cantidad mínima de caracteres, tipo de entrada (texto, correo, </w:t>
-      </w:r>
-      <w:r>
-        <w:rPr>
-          <w:sz w:val="20"/>
-          <w:szCs w:val="20"/>
-        </w:rPr>
-        <w:t>números</w:t>
-      </w:r>
-      <w:r>
-        <w:rPr>
-          <w:sz w:val="20"/>
-          <w:szCs w:val="20"/>
-        </w:rPr>
-        <w:t xml:space="preserve">, </w:t>
-      </w:r>
-      <w:r>
-        <w:rPr>
-          <w:sz w:val="20"/>
-          <w:szCs w:val="20"/>
-        </w:rPr>
-        <w:t>etc.</w:t>
-      </w:r>
-      <w:r>
-        <w:rPr>
-          <w:sz w:val="20"/>
-          <w:szCs w:val="20"/>
-        </w:rPr>
-        <w:t>) y mostrar mensajes de error acordes al usuario si este intenta crear su usuario sin rellenar todos los campos obligatorios.</w:t>
+        <w:t>Todos los campos, excepto imagen de perfil, son obligatorios y deben tener validaciones básicas de cantidad mínima de caracteres, tipo de entrada (texto, correo, números, etc.) y mostrar mensajes de error acordes al usuario si este intenta crear su usuario sin rellenar todos los campos obligatorios.</w:t>
       </w:r>
     </w:p>
     <w:p>
@@ -37694,21 +37210,7 @@
           <w:sz w:val="20"/>
           <w:szCs w:val="20"/>
         </w:rPr>
-        <w:t xml:space="preserve">El usuario no logueado al hacer </w:t>
-      </w:r>
-      <w:r>
-        <w:rPr>
-          <w:sz w:val="20"/>
-          <w:szCs w:val="20"/>
-        </w:rPr>
-        <w:t>clic</w:t>
-      </w:r>
-      <w:r>
-        <w:rPr>
-          <w:sz w:val="20"/>
-          <w:szCs w:val="20"/>
-        </w:rPr>
-        <w:t xml:space="preserve"> en el avatar debe poder dirigirse a la página en la cual podrá iniciar sesión, crear cuenta y restablecer contraseña</w:t>
+        <w:t>El usuario no logueado al hacer clic en el avatar debe poder dirigirse a la página en la cual podrá iniciar sesión, crear cuenta y restablecer contraseña</w:t>
       </w:r>
     </w:p>
     <w:p>
@@ -37728,49 +37230,7 @@
           <w:sz w:val="20"/>
           <w:szCs w:val="20"/>
         </w:rPr>
-        <w:t xml:space="preserve">El usuario logueado debe poder ver un avatar con sus iniciales, al hacer </w:t>
-      </w:r>
-      <w:r>
-        <w:rPr>
-          <w:sz w:val="20"/>
-          <w:szCs w:val="20"/>
-        </w:rPr>
-        <w:t>clic</w:t>
-      </w:r>
-      <w:r>
-        <w:rPr>
-          <w:sz w:val="20"/>
-          <w:szCs w:val="20"/>
-        </w:rPr>
-        <w:t xml:space="preserve"> en las mismas debe poder </w:t>
-      </w:r>
-      <w:r>
-        <w:rPr>
-          <w:sz w:val="20"/>
-          <w:szCs w:val="20"/>
-        </w:rPr>
-        <w:t>ver las</w:t>
-      </w:r>
-      <w:r>
-        <w:rPr>
-          <w:sz w:val="20"/>
-          <w:szCs w:val="20"/>
-        </w:rPr>
-        <w:t xml:space="preserve"> opciones del desplegable. Tanto Admin como Cliente pueden ver </w:t>
-      </w:r>
-      <w:r>
-        <w:rPr>
-          <w:sz w:val="20"/>
-          <w:szCs w:val="20"/>
-        </w:rPr>
-        <w:t>“Mi</w:t>
-      </w:r>
-      <w:r>
-        <w:rPr>
-          <w:sz w:val="20"/>
-          <w:szCs w:val="20"/>
-        </w:rPr>
-        <w:t xml:space="preserve"> </w:t>
+        <w:t xml:space="preserve">El usuario logueado debe poder ver un avatar con sus iniciales, al hacer clic en las mismas debe poder ver las opciones del desplegable. Tanto Admin como Cliente pueden ver “Mi </w:t>
       </w:r>
       <w:r>
         <w:rPr>
@@ -37798,21 +37258,7 @@
           <w:sz w:val="20"/>
           <w:szCs w:val="20"/>
         </w:rPr>
-        <w:t xml:space="preserve">El carrito de compras se puede visualizar solo si la sesión </w:t>
-      </w:r>
-      <w:r>
-        <w:rPr>
-          <w:sz w:val="20"/>
-          <w:szCs w:val="20"/>
-        </w:rPr>
-        <w:t>esta</w:t>
-      </w:r>
-      <w:r>
-        <w:rPr>
-          <w:sz w:val="20"/>
-          <w:szCs w:val="20"/>
-        </w:rPr>
-        <w:t xml:space="preserve"> iniciada</w:t>
+        <w:t>El carrito de compras se puede visualizar solo si la sesión esta iniciada</w:t>
       </w:r>
       <w:r>
         <w:rPr>
@@ -37900,21 +37346,7 @@
           <w:sz w:val="20"/>
           <w:szCs w:val="20"/>
         </w:rPr>
-        <w:t xml:space="preserve">Permitir al usuario cerrar sesión de manera segura cuando haya terminado de usar su cuenta al hacer </w:t>
-      </w:r>
-      <w:r>
-        <w:rPr>
-          <w:sz w:val="20"/>
-          <w:szCs w:val="20"/>
-        </w:rPr>
-        <w:t>clic</w:t>
-      </w:r>
-      <w:r>
-        <w:rPr>
-          <w:sz w:val="20"/>
-          <w:szCs w:val="20"/>
-        </w:rPr>
-        <w:t xml:space="preserve"> en el desplegable del avatar en la opción de “cerrar sesión”.</w:t>
+        <w:t>Permitir al usuario cerrar sesión de manera segura cuando haya terminado de usar su cuenta al hacer clic en el desplegable del avatar en la opción de “cerrar sesión”.</w:t>
       </w:r>
     </w:p>
     <w:p>
@@ -37977,21 +37409,7 @@
           <w:sz w:val="20"/>
           <w:szCs w:val="20"/>
         </w:rPr>
-        <w:t xml:space="preserve">Como usuario </w:t>
-      </w:r>
-      <w:r>
-        <w:rPr>
-          <w:sz w:val="20"/>
-          <w:szCs w:val="20"/>
-        </w:rPr>
-        <w:t>admin quiero</w:t>
-      </w:r>
-      <w:r>
-        <w:rPr>
-          <w:sz w:val="20"/>
-          <w:szCs w:val="20"/>
-        </w:rPr>
-        <w:t xml:space="preserve"> que el botón de editar un producto me dirija a un formulario idéntico al de registrar producto.</w:t>
+        <w:t>Como usuario admin quiero que el botón de editar un producto me dirija a un formulario idéntico al de registrar producto.</w:t>
       </w:r>
     </w:p>
     <w:p>
@@ -38190,8 +37608,24 @@
           <w:sz w:val="20"/>
           <w:szCs w:val="20"/>
         </w:rPr>
-        <w:t>Vista de registrar usuario → keycloak</w:t>
-      </w:r>
+        <w:t xml:space="preserve">Vista de registrar usuario → </w:t>
+      </w:r>
+      <w:r>
+        <w:rPr>
+          <w:sz w:val="20"/>
+          <w:szCs w:val="20"/>
+        </w:rPr>
+        <w:t xml:space="preserve">modificación por </w:t>
+      </w:r>
+      <w:proofErr w:type="spellStart"/>
+      <w:r>
+        <w:rPr>
+          <w:sz w:val="20"/>
+          <w:szCs w:val="20"/>
+        </w:rPr>
+        <w:t>keycloak</w:t>
+      </w:r>
+      <w:proofErr w:type="spellEnd"/>
     </w:p>
     <w:p>
       <w:pPr>
@@ -38210,7 +37644,114 @@
           <w:sz w:val="20"/>
           <w:szCs w:val="20"/>
         </w:rPr>
-        <w:t>Vista de login -&gt; keycloak</w:t>
+        <w:t xml:space="preserve">Vista de </w:t>
+      </w:r>
+      <w:proofErr w:type="spellStart"/>
+      <w:r>
+        <w:rPr>
+          <w:sz w:val="20"/>
+          <w:szCs w:val="20"/>
+        </w:rPr>
+        <w:t>login</w:t>
+      </w:r>
+      <w:proofErr w:type="spellEnd"/>
+      <w:r>
+        <w:rPr>
+          <w:sz w:val="20"/>
+          <w:szCs w:val="20"/>
+        </w:rPr>
+        <w:t xml:space="preserve"> -&gt; </w:t>
+      </w:r>
+      <w:r>
+        <w:rPr>
+          <w:sz w:val="20"/>
+          <w:szCs w:val="20"/>
+        </w:rPr>
+        <w:t xml:space="preserve">modificación por </w:t>
+      </w:r>
+      <w:proofErr w:type="spellStart"/>
+      <w:r>
+        <w:rPr>
+          <w:sz w:val="20"/>
+          <w:szCs w:val="20"/>
+        </w:rPr>
+        <w:t>keycloak</w:t>
+      </w:r>
+      <w:proofErr w:type="spellEnd"/>
+    </w:p>
+    <w:p>
+      <w:pPr>
+        <w:pStyle w:val="Prrafodelista"/>
+        <w:numPr>
+          <w:ilvl w:val="0"/>
+          <w:numId w:val="34"/>
+        </w:numPr>
+        <w:rPr>
+          <w:sz w:val="20"/>
+          <w:szCs w:val="20"/>
+        </w:rPr>
+      </w:pPr>
+      <w:r>
+        <w:rPr>
+          <w:sz w:val="20"/>
+          <w:szCs w:val="20"/>
+        </w:rPr>
+        <w:t xml:space="preserve">Vista </w:t>
+      </w:r>
+      <w:r>
+        <w:rPr>
+          <w:sz w:val="20"/>
+          <w:szCs w:val="20"/>
+        </w:rPr>
+        <w:t>página de error personalizada</w:t>
+      </w:r>
+    </w:p>
+    <w:p>
+      <w:pPr>
+        <w:pStyle w:val="Prrafodelista"/>
+        <w:numPr>
+          <w:ilvl w:val="0"/>
+          <w:numId w:val="34"/>
+        </w:numPr>
+        <w:rPr>
+          <w:sz w:val="20"/>
+          <w:szCs w:val="20"/>
+        </w:rPr>
+      </w:pPr>
+      <w:r>
+        <w:rPr>
+          <w:sz w:val="20"/>
+          <w:szCs w:val="20"/>
+        </w:rPr>
+        <w:t xml:space="preserve">Vista de </w:t>
+      </w:r>
+      <w:r>
+        <w:rPr>
+          <w:sz w:val="20"/>
+          <w:szCs w:val="20"/>
+        </w:rPr>
+        <w:t>carrito</w:t>
+      </w:r>
+      <w:r>
+        <w:rPr>
+          <w:sz w:val="20"/>
+          <w:szCs w:val="20"/>
+        </w:rPr>
+        <w:t xml:space="preserve"> -&gt; </w:t>
+      </w:r>
+      <w:r>
+        <w:rPr>
+          <w:sz w:val="20"/>
+          <w:szCs w:val="20"/>
+        </w:rPr>
+        <w:t>modificación</w:t>
+      </w:r>
+      <w:r>
+        <w:rPr>
+          <w:sz w:val="20"/>
+          <w:szCs w:val="20"/>
+        </w:rPr>
+        <w:t xml:space="preserve"> por requerimientos</w:t>
       </w:r>
     </w:p>
     <w:p>
@@ -38397,7 +37938,6 @@
           <w:sz w:val="20"/>
           <w:szCs w:val="20"/>
         </w:rPr>
-        <w:lastRenderedPageBreak/>
         <w:t>Quiero poder cerrarlo en cualquier momento fácilmente, con un botón x o dando clic fuera del mismo.</w:t>
       </w:r>
     </w:p>
@@ -38729,21 +38269,7 @@
           <w:sz w:val="20"/>
           <w:szCs w:val="20"/>
         </w:rPr>
-        <w:t xml:space="preserve">Al finalizar el proceso de compra quiero ver una confirmación de mi compra, con el código único de la </w:t>
-      </w:r>
-      <w:r>
-        <w:rPr>
-          <w:sz w:val="20"/>
-          <w:szCs w:val="20"/>
-        </w:rPr>
-        <w:t>compra, o</w:t>
-      </w:r>
-      <w:r>
-        <w:rPr>
-          <w:sz w:val="20"/>
-          <w:szCs w:val="20"/>
-        </w:rPr>
-        <w:t xml:space="preserve"> en su defecto un mensaje de me indique que no fue realizada correctamente la compra.</w:t>
+        <w:t>Al finalizar el proceso de compra quiero ver una confirmación de mi compra, con el código único de la compra, o en su defecto un mensaje de me indique que no fue realizada correctamente la compra.</w:t>
       </w:r>
     </w:p>
     <w:p>
@@ -38788,35 +38314,7 @@
           <w:sz w:val="20"/>
           <w:szCs w:val="20"/>
         </w:rPr>
-        <w:t xml:space="preserve">Como usuario quiero realizar mis compras con la </w:t>
-      </w:r>
-      <w:r>
-        <w:rPr>
-          <w:sz w:val="20"/>
-          <w:szCs w:val="20"/>
-        </w:rPr>
-        <w:t>opción</w:t>
-      </w:r>
-      <w:r>
-        <w:rPr>
-          <w:sz w:val="20"/>
-          <w:szCs w:val="20"/>
-        </w:rPr>
-        <w:t xml:space="preserve"> de </w:t>
-      </w:r>
-      <w:r>
-        <w:rPr>
-          <w:sz w:val="20"/>
-          <w:szCs w:val="20"/>
-        </w:rPr>
-        <w:t>envió</w:t>
-      </w:r>
-      <w:r>
-        <w:rPr>
-          <w:sz w:val="20"/>
-          <w:szCs w:val="20"/>
-        </w:rPr>
-        <w:t xml:space="preserve"> a domicilio.</w:t>
+        <w:t>Como usuario quiero realizar mis compras con la opción de envió a domicilio.</w:t>
       </w:r>
     </w:p>
     <w:p>
@@ -38886,49 +38384,15 @@
           <w:sz w:val="20"/>
           <w:szCs w:val="20"/>
         </w:rPr>
-        <w:t xml:space="preserve">El usuario deberá proporcionar información precisa y válida durante el proceso de cargar datos, como: - número documento de identidad, - </w:t>
-      </w:r>
-      <w:r>
-        <w:rPr>
-          <w:sz w:val="20"/>
-          <w:szCs w:val="20"/>
-        </w:rPr>
-        <w:t>teléfono, -</w:t>
-      </w:r>
-      <w:r>
-        <w:rPr>
-          <w:sz w:val="20"/>
-          <w:szCs w:val="20"/>
-        </w:rPr>
-        <w:t xml:space="preserve"> provincia, - ciudad, - </w:t>
-      </w:r>
-      <w:r>
-        <w:rPr>
-          <w:sz w:val="20"/>
-          <w:szCs w:val="20"/>
-        </w:rPr>
-        <w:t>dirección</w:t>
-      </w:r>
-      <w:r>
-        <w:rPr>
-          <w:sz w:val="20"/>
-          <w:szCs w:val="20"/>
-        </w:rPr>
-        <w:t xml:space="preserve">, - datos de envío adicionales que considere necesario como: características del </w:t>
-      </w:r>
-      <w:r>
-        <w:rPr>
-          <w:sz w:val="20"/>
-          <w:szCs w:val="20"/>
-        </w:rPr>
-        <w:t>lugar, quien</w:t>
-      </w:r>
-      <w:r>
-        <w:rPr>
-          <w:sz w:val="20"/>
-          <w:szCs w:val="20"/>
-        </w:rPr>
-        <w:t xml:space="preserve"> recibirá el pedido, etc.</w:t>
+        <w:t xml:space="preserve">El usuario deberá proporcionar información precisa y válida durante el proceso de cargar datos, como: - número documento de identidad, - teléfono, - provincia, - ciudad, - dirección, - datos de envío adicionales que considere necesario como: características del lugar, quien </w:t>
+      </w:r>
+      <w:r>
+        <w:rPr>
+          <w:sz w:val="20"/>
+          <w:szCs w:val="20"/>
+        </w:rPr>
+        <w:lastRenderedPageBreak/>
+        <w:t>recibirá el pedido, etc.</w:t>
       </w:r>
     </w:p>
     <w:p>
@@ -38948,43 +38412,7 @@
           <w:sz w:val="20"/>
           <w:szCs w:val="20"/>
         </w:rPr>
-        <w:t xml:space="preserve">Todos los campos son obligatorios y deben tener validaciones básicas de cantidad mínima de </w:t>
-      </w:r>
-      <w:r>
-        <w:rPr>
-          <w:sz w:val="20"/>
-          <w:szCs w:val="20"/>
-        </w:rPr>
-        <w:lastRenderedPageBreak/>
-        <w:t xml:space="preserve">caracteres, tipo de entrada (texto, correo, </w:t>
-      </w:r>
-      <w:r>
-        <w:rPr>
-          <w:sz w:val="20"/>
-          <w:szCs w:val="20"/>
-        </w:rPr>
-        <w:t>números</w:t>
-      </w:r>
-      <w:r>
-        <w:rPr>
-          <w:sz w:val="20"/>
-          <w:szCs w:val="20"/>
-        </w:rPr>
-        <w:t xml:space="preserve">, </w:t>
-      </w:r>
-      <w:r>
-        <w:rPr>
-          <w:sz w:val="20"/>
-          <w:szCs w:val="20"/>
-        </w:rPr>
-        <w:t>etc.</w:t>
-      </w:r>
-      <w:r>
-        <w:rPr>
-          <w:sz w:val="20"/>
-          <w:szCs w:val="20"/>
-        </w:rPr>
-        <w:t>) y mostrar mensajes de error acordes al usuario si este intenta crear su usuario sin rellenar todos los campos obligatorios.</w:t>
+        <w:t>Todos los campos son obligatorios y deben tener validaciones básicas de cantidad mínima de caracteres, tipo de entrada (texto, correo, números, etc.) y mostrar mensajes de error acordes al usuario si este intenta crear su usuario sin rellenar todos los campos obligatorios.</w:t>
       </w:r>
     </w:p>
     <w:p>
@@ -39164,14 +38592,7 @@
           <w:sz w:val="20"/>
           <w:szCs w:val="20"/>
         </w:rPr>
-        <w:t xml:space="preserve">Quiero poder ordenar mis compras por </w:t>
-      </w:r>
-      <w:r>
-        <w:rPr>
-          <w:sz w:val="20"/>
-          <w:szCs w:val="20"/>
-        </w:rPr>
-        <w:t>antigüedad</w:t>
+        <w:t>Quiero poder ordenar mis compras por antigüedad</w:t>
       </w:r>
     </w:p>
     <w:p>
@@ -39195,21 +38616,7 @@
           <w:sz w:val="20"/>
           <w:szCs w:val="20"/>
         </w:rPr>
-        <w:t xml:space="preserve">Como administrador, es fundamental garantizar la seguridad y protección de los datos de los usuarios/clientes en la página web. Para lograrlo, se </w:t>
-      </w:r>
-      <w:r>
-        <w:rPr>
-          <w:sz w:val="20"/>
-          <w:szCs w:val="20"/>
-        </w:rPr>
-        <w:t>integrará</w:t>
-      </w:r>
-      <w:r>
-        <w:rPr>
-          <w:sz w:val="20"/>
-          <w:szCs w:val="20"/>
-        </w:rPr>
-        <w:t xml:space="preserve"> Keycloak, una solución de gestión de identidad y acceso de código abierto, que proporciona capacidades seguras de autenticación y autorización para aplicaciones web modernas.</w:t>
+        <w:t>Como administrador, es fundamental garantizar la seguridad y protección de los datos de los usuarios/clientes en la página web. Para lograrlo, se integrará Keycloak, una solución de gestión de identidad y acceso de código abierto, que proporciona capacidades seguras de autenticación y autorización para aplicaciones web modernas.</w:t>
       </w:r>
     </w:p>
     <w:p>
@@ -39278,21 +38685,7 @@
           <w:sz w:val="20"/>
           <w:szCs w:val="20"/>
         </w:rPr>
-        <w:t xml:space="preserve">Integrar Keycloak con el frontend es un paso crucial para garantizar la seguridad y autenticación de los usuarios en la </w:t>
-      </w:r>
-      <w:r>
-        <w:rPr>
-          <w:sz w:val="20"/>
-          <w:szCs w:val="20"/>
-        </w:rPr>
-        <w:t>página</w:t>
-      </w:r>
-      <w:r>
-        <w:rPr>
-          <w:sz w:val="20"/>
-          <w:szCs w:val="20"/>
-        </w:rPr>
-        <w:t xml:space="preserve"> web.</w:t>
+        <w:t>Integrar Keycloak con el frontend es un paso crucial para garantizar la seguridad y autenticación de los usuarios en la página web.</w:t>
       </w:r>
     </w:p>
     <w:p>
@@ -39312,21 +38705,7 @@
           <w:sz w:val="20"/>
           <w:szCs w:val="20"/>
         </w:rPr>
-        <w:t xml:space="preserve">A la hora que el usuario se registre y/o inicie </w:t>
-      </w:r>
-      <w:r>
-        <w:rPr>
-          <w:sz w:val="20"/>
-          <w:szCs w:val="20"/>
-        </w:rPr>
-        <w:t>sesión</w:t>
-      </w:r>
-      <w:r>
-        <w:rPr>
-          <w:sz w:val="20"/>
-          <w:szCs w:val="20"/>
-        </w:rPr>
-        <w:t xml:space="preserve"> de una forma segura, se utilizaran los componentes correspondientes de keycloak.</w:t>
+        <w:t>A la hora que el usuario se registre y/o inicie sesión de una forma segura, se utilizaran los componentes correspondientes de keycloak.</w:t>
       </w:r>
     </w:p>
     <w:p>
@@ -39553,6 +38932,7 @@
           <w:sz w:val="20"/>
           <w:szCs w:val="20"/>
         </w:rPr>
+        <w:lastRenderedPageBreak/>
         <w:t>6.1</w:t>
       </w:r>
       <w:r>
@@ -39596,7 +38976,6 @@
           <w:sz w:val="20"/>
           <w:szCs w:val="20"/>
         </w:rPr>
-        <w:lastRenderedPageBreak/>
         <w:t>Crear pipeline del proyecto donde se ejecute la integración continúa (CI) del código de frontend y de backend.</w:t>
       </w:r>
     </w:p>
@@ -39637,21 +39016,7 @@
           <w:sz w:val="20"/>
           <w:szCs w:val="20"/>
         </w:rPr>
-        <w:t xml:space="preserve">Desplegar microservicio de </w:t>
-      </w:r>
-      <w:r>
-        <w:rPr>
-          <w:sz w:val="20"/>
-          <w:szCs w:val="20"/>
-        </w:rPr>
-        <w:t>Gateway en</w:t>
-      </w:r>
-      <w:r>
-        <w:rPr>
-          <w:sz w:val="20"/>
-          <w:szCs w:val="20"/>
-        </w:rPr>
-        <w:t xml:space="preserve"> RailWay.</w:t>
+        <w:t>Desplegar microservicio de Gateway en RailWay.</w:t>
       </w:r>
     </w:p>
     <w:p>
@@ -40101,21 +39466,7 @@
           <w:sz w:val="20"/>
           <w:szCs w:val="20"/>
         </w:rPr>
-        <w:t xml:space="preserve">Crear microservicio de </w:t>
-      </w:r>
-      <w:r>
-        <w:rPr>
-          <w:sz w:val="20"/>
-          <w:szCs w:val="20"/>
-        </w:rPr>
-        <w:t>Gateway</w:t>
-      </w:r>
-      <w:r>
-        <w:rPr>
-          <w:sz w:val="20"/>
-          <w:szCs w:val="20"/>
-        </w:rPr>
-        <w:t>:</w:t>
+        <w:t>Crear microservicio de Gateway:</w:t>
       </w:r>
       <w:bookmarkEnd w:id="89"/>
     </w:p>
@@ -40158,21 +39509,7 @@
           <w:sz w:val="20"/>
           <w:szCs w:val="20"/>
         </w:rPr>
-        <w:t xml:space="preserve"> que permite la conexión, con </w:t>
-      </w:r>
-      <w:r>
-        <w:rPr>
-          <w:sz w:val="20"/>
-          <w:szCs w:val="20"/>
-        </w:rPr>
-        <w:t>los diferentes microservicios dando una conexión segura a cada funcionalidad de la página</w:t>
-      </w:r>
-      <w:r>
-        <w:rPr>
-          <w:sz w:val="20"/>
-          <w:szCs w:val="20"/>
-        </w:rPr>
-        <w:t>.</w:t>
+        <w:t xml:space="preserve"> que permite la conexión, con los diferentes microservicios dando una conexión segura a cada funcionalidad de la página.</w:t>
       </w:r>
     </w:p>
     <w:p>
@@ -40220,6 +39557,7 @@
           <w:sz w:val="20"/>
           <w:szCs w:val="20"/>
         </w:rPr>
+        <w:lastRenderedPageBreak/>
         <w:t>6.1</w:t>
       </w:r>
       <w:r>
@@ -40263,7 +39601,6 @@
           <w:sz w:val="20"/>
           <w:szCs w:val="20"/>
         </w:rPr>
-        <w:lastRenderedPageBreak/>
         <w:t>Crear la Base de Datos de Keycloak en la cual se estará almacenando la información de los usuarios.</w:t>
       </w:r>
     </w:p>
@@ -40552,14 +39889,7 @@
           <w:sz w:val="20"/>
           <w:szCs w:val="20"/>
         </w:rPr>
-        <w:t>Gestionar las conexiones requeridas por cada petición por medio del ser</w:t>
-      </w:r>
-      <w:r>
-        <w:rPr>
-          <w:sz w:val="20"/>
-          <w:szCs w:val="20"/>
-        </w:rPr>
-        <w:t>vicio configurado como Gateway para dar una mayor seguridad y no tener todo publicado en la parte principal dando diferentes rutas o conexiones en diferentes puertos de acceso diferente al 8080.</w:t>
+        <w:t>Gestionar las conexiones requeridas por cada petición por medio del servicio configurado como Gateway para dar una mayor seguridad y no tener todo publicado en la parte principal dando diferentes rutas o conexiones en diferentes puertos de acceso diferente al 8080.</w:t>
       </w:r>
     </w:p>
     <w:p>
@@ -40656,6 +39986,350 @@
         </w:rPr>
         <w:t>Configurar toda la parte entre el Keycloak y el Front para que por medio del Gateway exista la comunicación intermedia y se puedan comunicar sin problema consumiendo desde la parte del front por medio de los endpoints que fueron creados desde Usuario.</w:t>
       </w:r>
+    </w:p>
+    <w:p>
+      <w:pPr>
+        <w:pStyle w:val="Prrafodelista"/>
+        <w:ind w:left="1800" w:firstLine="0"/>
+        <w:jc w:val="both"/>
+        <w:rPr>
+          <w:sz w:val="20"/>
+          <w:szCs w:val="20"/>
+        </w:rPr>
+      </w:pPr>
+    </w:p>
+    <w:p>
+      <w:pPr>
+        <w:pStyle w:val="Ttulo2"/>
+        <w:rPr>
+          <w:sz w:val="20"/>
+          <w:szCs w:val="20"/>
+        </w:rPr>
+      </w:pPr>
+      <w:r>
+        <w:rPr>
+          <w:sz w:val="20"/>
+          <w:szCs w:val="20"/>
+        </w:rPr>
+        <w:t>6.22.</w:t>
+      </w:r>
+      <w:r>
+        <w:rPr>
+          <w:sz w:val="20"/>
+          <w:szCs w:val="20"/>
+        </w:rPr>
+        <w:t xml:space="preserve"> </w:t>
+      </w:r>
+      <w:r>
+        <w:rPr>
+          <w:sz w:val="20"/>
+          <w:szCs w:val="20"/>
+        </w:rPr>
+        <w:t xml:space="preserve">Despliegue de </w:t>
+      </w:r>
+      <w:proofErr w:type="spellStart"/>
+      <w:r>
+        <w:rPr>
+          <w:sz w:val="20"/>
+          <w:szCs w:val="20"/>
+        </w:rPr>
+        <w:t>replicas</w:t>
+      </w:r>
+      <w:proofErr w:type="spellEnd"/>
+      <w:r>
+        <w:rPr>
+          <w:sz w:val="20"/>
+          <w:szCs w:val="20"/>
+        </w:rPr>
+        <w:t xml:space="preserve"> de los microservicios como </w:t>
+      </w:r>
+      <w:proofErr w:type="spellStart"/>
+      <w:r>
+        <w:rPr>
+          <w:sz w:val="20"/>
+          <w:szCs w:val="20"/>
+        </w:rPr>
+        <w:t>backup</w:t>
+      </w:r>
+      <w:proofErr w:type="spellEnd"/>
+      <w:r>
+        <w:rPr>
+          <w:sz w:val="20"/>
+          <w:szCs w:val="20"/>
+        </w:rPr>
+        <w:t xml:space="preserve"> ante fallos:</w:t>
+      </w:r>
+    </w:p>
+    <w:p>
+      <w:pPr>
+        <w:rPr>
+          <w:color w:val="0D0D0D"/>
+          <w:sz w:val="20"/>
+          <w:szCs w:val="20"/>
+          <w:shd w:val="clear" w:color="auto" w:fill="FFFFFF"/>
+        </w:rPr>
+      </w:pPr>
+      <w:r>
+        <w:rPr>
+          <w:sz w:val="20"/>
+          <w:szCs w:val="20"/>
+        </w:rPr>
+        <w:tab/>
+      </w:r>
+    </w:p>
+    <w:p>
+      <w:pPr>
+        <w:pStyle w:val="Prrafodelista"/>
+        <w:numPr>
+          <w:ilvl w:val="0"/>
+          <w:numId w:val="37"/>
+        </w:numPr>
+        <w:jc w:val="both"/>
+        <w:rPr>
+          <w:sz w:val="20"/>
+          <w:szCs w:val="20"/>
+        </w:rPr>
+      </w:pPr>
+      <w:r>
+        <w:rPr>
+          <w:sz w:val="20"/>
+          <w:szCs w:val="20"/>
+        </w:rPr>
+        <w:t xml:space="preserve">Realización de nuevos repositorios y nuevos despliegues en </w:t>
+      </w:r>
+      <w:proofErr w:type="spellStart"/>
+      <w:r>
+        <w:rPr>
+          <w:sz w:val="20"/>
+          <w:szCs w:val="20"/>
+        </w:rPr>
+        <w:t>Railway</w:t>
+      </w:r>
+      <w:proofErr w:type="spellEnd"/>
+      <w:r>
+        <w:rPr>
+          <w:sz w:val="20"/>
+          <w:szCs w:val="20"/>
+        </w:rPr>
+        <w:t xml:space="preserve"> para los siguientes microservicios: ms-</w:t>
+      </w:r>
+      <w:proofErr w:type="spellStart"/>
+      <w:r>
+        <w:rPr>
+          <w:sz w:val="20"/>
+          <w:szCs w:val="20"/>
+        </w:rPr>
+        <w:t>commerce</w:t>
+      </w:r>
+      <w:proofErr w:type="spellEnd"/>
+      <w:r>
+        <w:rPr>
+          <w:sz w:val="20"/>
+          <w:szCs w:val="20"/>
+        </w:rPr>
+        <w:t>, ms-</w:t>
+      </w:r>
+      <w:proofErr w:type="spellStart"/>
+      <w:r>
+        <w:rPr>
+          <w:sz w:val="20"/>
+          <w:szCs w:val="20"/>
+        </w:rPr>
+        <w:t>users</w:t>
+      </w:r>
+      <w:proofErr w:type="spellEnd"/>
+      <w:r>
+        <w:rPr>
+          <w:sz w:val="20"/>
+          <w:szCs w:val="20"/>
+        </w:rPr>
+        <w:t>, ms-eureka, ms-</w:t>
+      </w:r>
+      <w:proofErr w:type="spellStart"/>
+      <w:r>
+        <w:rPr>
+          <w:sz w:val="20"/>
+          <w:szCs w:val="20"/>
+        </w:rPr>
+        <w:t>gateway</w:t>
+      </w:r>
+      <w:proofErr w:type="spellEnd"/>
+      <w:r>
+        <w:rPr>
+          <w:sz w:val="20"/>
+          <w:szCs w:val="20"/>
+        </w:rPr>
+        <w:t>.</w:t>
+      </w:r>
+    </w:p>
+    <w:p>
+      <w:pPr>
+        <w:pStyle w:val="Ttulo2"/>
+        <w:ind w:left="720" w:firstLine="0"/>
+        <w:rPr>
+          <w:sz w:val="20"/>
+          <w:szCs w:val="20"/>
+        </w:rPr>
+      </w:pPr>
+    </w:p>
+    <w:p>
+      <w:pPr>
+        <w:rPr>
+          <w:color w:val="0D0D0D"/>
+          <w:sz w:val="20"/>
+          <w:szCs w:val="20"/>
+          <w:shd w:val="clear" w:color="auto" w:fill="FFFFFF"/>
+        </w:rPr>
+      </w:pPr>
+    </w:p>
+    <w:p>
+      <w:pPr>
+        <w:pStyle w:val="Ttulo2"/>
+        <w:rPr>
+          <w:sz w:val="20"/>
+          <w:szCs w:val="20"/>
+        </w:rPr>
+      </w:pPr>
+      <w:r>
+        <w:rPr>
+          <w:sz w:val="20"/>
+          <w:szCs w:val="20"/>
+        </w:rPr>
+        <w:t>6.22.</w:t>
+      </w:r>
+      <w:r>
+        <w:rPr>
+          <w:sz w:val="20"/>
+          <w:szCs w:val="20"/>
+        </w:rPr>
+        <w:t xml:space="preserve"> </w:t>
+      </w:r>
+      <w:r>
+        <w:rPr>
+          <w:sz w:val="20"/>
+          <w:szCs w:val="20"/>
+        </w:rPr>
+        <w:t>Implementación de configuración centralizada</w:t>
+      </w:r>
+      <w:r>
+        <w:rPr>
+          <w:sz w:val="20"/>
+          <w:szCs w:val="20"/>
+        </w:rPr>
+        <w:t>:</w:t>
+      </w:r>
+    </w:p>
+    <w:p>
+      <w:pPr>
+        <w:pStyle w:val="Ttulo2"/>
+        <w:ind w:left="720" w:firstLine="0"/>
+        <w:rPr>
+          <w:sz w:val="20"/>
+          <w:szCs w:val="20"/>
+        </w:rPr>
+      </w:pPr>
+    </w:p>
+    <w:p>
+      <w:pPr>
+        <w:pStyle w:val="Prrafodelista"/>
+        <w:numPr>
+          <w:ilvl w:val="0"/>
+          <w:numId w:val="37"/>
+        </w:numPr>
+        <w:jc w:val="both"/>
+        <w:rPr>
+          <w:sz w:val="20"/>
+          <w:szCs w:val="20"/>
+        </w:rPr>
+      </w:pPr>
+      <w:r>
+        <w:rPr>
+          <w:sz w:val="20"/>
+          <w:szCs w:val="20"/>
+        </w:rPr>
+        <w:t xml:space="preserve">Implementación de </w:t>
+      </w:r>
+      <w:proofErr w:type="spellStart"/>
+      <w:r>
+        <w:rPr>
+          <w:sz w:val="20"/>
+          <w:szCs w:val="20"/>
+        </w:rPr>
+        <w:t>Config</w:t>
+      </w:r>
+      <w:proofErr w:type="spellEnd"/>
+      <w:r>
+        <w:rPr>
+          <w:sz w:val="20"/>
+          <w:szCs w:val="20"/>
+        </w:rPr>
+        <w:t xml:space="preserve"> Server como </w:t>
+      </w:r>
+      <w:proofErr w:type="spellStart"/>
+      <w:r>
+        <w:rPr>
+          <w:sz w:val="20"/>
+          <w:szCs w:val="20"/>
+        </w:rPr>
+        <w:t>metología</w:t>
+      </w:r>
+      <w:proofErr w:type="spellEnd"/>
+      <w:r>
+        <w:rPr>
+          <w:sz w:val="20"/>
+          <w:szCs w:val="20"/>
+        </w:rPr>
+        <w:t xml:space="preserve"> para aislar entornos y proteger los datos de acceso a los microservicios.</w:t>
+      </w:r>
+    </w:p>
+    <w:p>
+      <w:pPr>
+        <w:rPr>
+          <w:color w:val="0D0D0D"/>
+          <w:sz w:val="20"/>
+          <w:szCs w:val="20"/>
+          <w:shd w:val="clear" w:color="auto" w:fill="FFFFFF"/>
+        </w:rPr>
+      </w:pPr>
+    </w:p>
+    <w:p>
+      <w:pPr>
+        <w:pStyle w:val="Ttulo2"/>
+        <w:ind w:left="1305" w:firstLine="0"/>
+        <w:rPr>
+          <w:sz w:val="20"/>
+          <w:szCs w:val="20"/>
+        </w:rPr>
+      </w:pPr>
+    </w:p>
+    <w:p>
+      <w:pPr>
+        <w:pStyle w:val="Ttulo2"/>
+        <w:rPr>
+          <w:sz w:val="20"/>
+          <w:szCs w:val="20"/>
+        </w:rPr>
+      </w:pPr>
+    </w:p>
+    <w:p>
+      <w:pPr>
+        <w:ind w:left="585" w:firstLine="285"/>
+        <w:jc w:val="both"/>
+        <w:rPr>
+          <w:sz w:val="20"/>
+          <w:szCs w:val="20"/>
+        </w:rPr>
+      </w:pPr>
+    </w:p>
+    <w:p>
+      <w:pPr>
+        <w:ind w:left="720"/>
+        <w:jc w:val="both"/>
+        <w:rPr>
+          <w:sz w:val="20"/>
+          <w:szCs w:val="20"/>
+        </w:rPr>
+      </w:pPr>
     </w:p>
     <w:sectPr>
       <w:headerReference w:type="default" r:id="rId11"/>
@@ -40669,7 +40343,7 @@
 </file>
 
 <file path=word/endnotes.xml><?xml version="1.0" encoding="utf-8"?>
-<w:endnotes xmlns:wpc="http://schemas.microsoft.com/office/word/2010/wordprocessingCanvas" xmlns:cx="http://schemas.microsoft.com/office/drawing/2014/chartex" xmlns:cx1="http://schemas.microsoft.com/office/drawing/2015/9/8/chartex" xmlns:cx2="http://schemas.microsoft.com/office/drawing/2015/10/21/chartex" xmlns:cx3="http://schemas.microsoft.com/office/drawing/2016/5/9/chartex" xmlns:cx4="http://schemas.microsoft.com/office/drawing/2016/5/10/chartex" xmlns:cx5="http://schemas.microsoft.com/office/drawing/2016/5/11/chartex" xmlns:cx6="http://schemas.microsoft.com/office/drawing/2016/5/12/chartex" xmlns:cx7="http://schemas.microsoft.com/office/drawing/2016/5/13/chartex" xmlns:cx8="http://schemas.microsoft.com/office/drawing/2016/5/14/chartex" xmlns:mc="http://schemas.openxmlformats.org/markup-compatibility/2006" xmlns:aink="http://schemas.microsoft.com/office/drawing/2016/ink" xmlns:am3d="http://schemas.microsoft.com/office/drawing/2017/model3d" xmlns:o="urn:schemas-microsoft-com:office:office" xmlns:oel="http://schemas.microsoft.com/office/2019/extlst" xmlns:r="http://schemas.openxmlformats.org/officeDocument/2006/relationships" xmlns:m="http://schemas.openxmlformats.org/officeDocument/2006/math" xmlns:v="urn:schemas-microsoft-com:vml" xmlns:wp14="http://schemas.microsoft.com/office/word/2010/wordprocessingDrawing" xmlns:wp="http://schemas.openxmlformats.org/drawingml/2006/wordprocessingDrawing" xmlns:w10="urn:schemas-microsoft-com:office:word" xmlns:w="http://schemas.openxmlformats.org/wordprocessingml/2006/main" xmlns:w14="http://schemas.microsoft.com/office/word/2010/wordml" xmlns:w15="http://schemas.microsoft.com/office/word/2012/wordml" xmlns:w16cex="http://schemas.microsoft.com/office/word/2018/wordml/cex" xmlns:w16cid="http://schemas.microsoft.com/office/word/2016/wordml/cid" xmlns:w16="http://schemas.microsoft.com/office/word/2018/wordml" xmlns:w16du="http://schemas.microsoft.com/office/word/2023/wordml/word16du" xmlns:w16sdtdh="http://schemas.microsoft.com/office/word/2020/wordml/sdtdatahash" xmlns:w16se="http://schemas.microsoft.com/office/word/2015/wordml/symex" xmlns:wpg="http://schemas.microsoft.com/office/word/2010/wordprocessingGroup" xmlns:wpi="http://schemas.microsoft.com/office/word/2010/wordprocessingInk" xmlns:wne="http://schemas.microsoft.com/office/word/2006/wordml" xmlns:wps="http://schemas.microsoft.com/office/word/2010/wordprocessingShape" mc:Ignorable="w14 w15 w16se w16cid w16 w16cex w16sdtdh w16du wp14">
+<w:endnotes xmlns:wpc="http://schemas.microsoft.com/office/word/2010/wordprocessingCanvas" xmlns:cx="http://schemas.microsoft.com/office/drawing/2014/chartex" xmlns:cx1="http://schemas.microsoft.com/office/drawing/2015/9/8/chartex" xmlns:cx2="http://schemas.microsoft.com/office/drawing/2015/10/21/chartex" xmlns:cx3="http://schemas.microsoft.com/office/drawing/2016/5/9/chartex" xmlns:cx4="http://schemas.microsoft.com/office/drawing/2016/5/10/chartex" xmlns:cx5="http://schemas.microsoft.com/office/drawing/2016/5/11/chartex" xmlns:cx6="http://schemas.microsoft.com/office/drawing/2016/5/12/chartex" xmlns:cx7="http://schemas.microsoft.com/office/drawing/2016/5/13/chartex" xmlns:cx8="http://schemas.microsoft.com/office/drawing/2016/5/14/chartex" xmlns:mc="http://schemas.openxmlformats.org/markup-compatibility/2006" xmlns:aink="http://schemas.microsoft.com/office/drawing/2016/ink" xmlns:am3d="http://schemas.microsoft.com/office/drawing/2017/model3d" xmlns:o="urn:schemas-microsoft-com:office:office" xmlns:oel="http://schemas.microsoft.com/office/2019/extlst" xmlns:r="http://schemas.openxmlformats.org/officeDocument/2006/relationships" xmlns:m="http://schemas.openxmlformats.org/officeDocument/2006/math" xmlns:v="urn:schemas-microsoft-com:vml" xmlns:wp14="http://schemas.microsoft.com/office/word/2010/wordprocessingDrawing" xmlns:wp="http://schemas.openxmlformats.org/drawingml/2006/wordprocessingDrawing" xmlns:w10="urn:schemas-microsoft-com:office:word" xmlns:w="http://schemas.openxmlformats.org/wordprocessingml/2006/main" xmlns:w14="http://schemas.microsoft.com/office/word/2010/wordml" xmlns:w15="http://schemas.microsoft.com/office/word/2012/wordml" xmlns:w16cex="http://schemas.microsoft.com/office/word/2018/wordml/cex" xmlns:w16cid="http://schemas.microsoft.com/office/word/2016/wordml/cid" xmlns:w16="http://schemas.microsoft.com/office/word/2018/wordml" xmlns:w16sdtdh="http://schemas.microsoft.com/office/word/2020/wordml/sdtdatahash" xmlns:w16se="http://schemas.microsoft.com/office/word/2015/wordml/symex" xmlns:wpg="http://schemas.microsoft.com/office/word/2010/wordprocessingGroup" xmlns:wpi="http://schemas.microsoft.com/office/word/2010/wordprocessingInk" xmlns:wne="http://schemas.microsoft.com/office/word/2006/wordml" xmlns:wps="http://schemas.microsoft.com/office/word/2010/wordprocessingShape" mc:Ignorable="w14 w15 w16se w16cid w16 w16cex w16sdtdh wp14">
   <w:endnote w:type="separator" w:id="-1">
     <w:p>
       <w:r>
@@ -40688,7 +40362,7 @@
 </file>
 
 <file path=word/footer1.xml><?xml version="1.0" encoding="utf-8"?>
-<w:ftr xmlns:wpc="http://schemas.microsoft.com/office/word/2010/wordprocessingCanvas" xmlns:cx="http://schemas.microsoft.com/office/drawing/2014/chartex" xmlns:cx1="http://schemas.microsoft.com/office/drawing/2015/9/8/chartex" xmlns:cx2="http://schemas.microsoft.com/office/drawing/2015/10/21/chartex" xmlns:cx3="http://schemas.microsoft.com/office/drawing/2016/5/9/chartex" xmlns:cx4="http://schemas.microsoft.com/office/drawing/2016/5/10/chartex" xmlns:cx5="http://schemas.microsoft.com/office/drawing/2016/5/11/chartex" xmlns:cx6="http://schemas.microsoft.com/office/drawing/2016/5/12/chartex" xmlns:cx7="http://schemas.microsoft.com/office/drawing/2016/5/13/chartex" xmlns:cx8="http://schemas.microsoft.com/office/drawing/2016/5/14/chartex" xmlns:mc="http://schemas.openxmlformats.org/markup-compatibility/2006" xmlns:aink="http://schemas.microsoft.com/office/drawing/2016/ink" xmlns:am3d="http://schemas.microsoft.com/office/drawing/2017/model3d" xmlns:o="urn:schemas-microsoft-com:office:office" xmlns:oel="http://schemas.microsoft.com/office/2019/extlst" xmlns:r="http://schemas.openxmlformats.org/officeDocument/2006/relationships" xmlns:m="http://schemas.openxmlformats.org/officeDocument/2006/math" xmlns:v="urn:schemas-microsoft-com:vml" xmlns:wp14="http://schemas.microsoft.com/office/word/2010/wordprocessingDrawing" xmlns:wp="http://schemas.openxmlformats.org/drawingml/2006/wordprocessingDrawing" xmlns:w10="urn:schemas-microsoft-com:office:word" xmlns:w="http://schemas.openxmlformats.org/wordprocessingml/2006/main" xmlns:w14="http://schemas.microsoft.com/office/word/2010/wordml" xmlns:w15="http://schemas.microsoft.com/office/word/2012/wordml" xmlns:w16cex="http://schemas.microsoft.com/office/word/2018/wordml/cex" xmlns:w16cid="http://schemas.microsoft.com/office/word/2016/wordml/cid" xmlns:w16="http://schemas.microsoft.com/office/word/2018/wordml" xmlns:w16du="http://schemas.microsoft.com/office/word/2023/wordml/word16du" xmlns:w16sdtdh="http://schemas.microsoft.com/office/word/2020/wordml/sdtdatahash" xmlns:w16se="http://schemas.microsoft.com/office/word/2015/wordml/symex" xmlns:wpg="http://schemas.microsoft.com/office/word/2010/wordprocessingGroup" xmlns:wpi="http://schemas.microsoft.com/office/word/2010/wordprocessingInk" xmlns:wne="http://schemas.microsoft.com/office/word/2006/wordml" xmlns:wps="http://schemas.microsoft.com/office/word/2010/wordprocessingShape" mc:Ignorable="w14 w15 w16se w16cid w16 w16cex w16sdtdh w16du wp14">
+<w:ftr xmlns:wpc="http://schemas.microsoft.com/office/word/2010/wordprocessingCanvas" xmlns:cx="http://schemas.microsoft.com/office/drawing/2014/chartex" xmlns:cx1="http://schemas.microsoft.com/office/drawing/2015/9/8/chartex" xmlns:cx2="http://schemas.microsoft.com/office/drawing/2015/10/21/chartex" xmlns:cx3="http://schemas.microsoft.com/office/drawing/2016/5/9/chartex" xmlns:cx4="http://schemas.microsoft.com/office/drawing/2016/5/10/chartex" xmlns:cx5="http://schemas.microsoft.com/office/drawing/2016/5/11/chartex" xmlns:cx6="http://schemas.microsoft.com/office/drawing/2016/5/12/chartex" xmlns:cx7="http://schemas.microsoft.com/office/drawing/2016/5/13/chartex" xmlns:cx8="http://schemas.microsoft.com/office/drawing/2016/5/14/chartex" xmlns:mc="http://schemas.openxmlformats.org/markup-compatibility/2006" xmlns:aink="http://schemas.microsoft.com/office/drawing/2016/ink" xmlns:am3d="http://schemas.microsoft.com/office/drawing/2017/model3d" xmlns:o="urn:schemas-microsoft-com:office:office" xmlns:oel="http://schemas.microsoft.com/office/2019/extlst" xmlns:r="http://schemas.openxmlformats.org/officeDocument/2006/relationships" xmlns:m="http://schemas.openxmlformats.org/officeDocument/2006/math" xmlns:v="urn:schemas-microsoft-com:vml" xmlns:wp14="http://schemas.microsoft.com/office/word/2010/wordprocessingDrawing" xmlns:wp="http://schemas.openxmlformats.org/drawingml/2006/wordprocessingDrawing" xmlns:w10="urn:schemas-microsoft-com:office:word" xmlns:w="http://schemas.openxmlformats.org/wordprocessingml/2006/main" xmlns:w14="http://schemas.microsoft.com/office/word/2010/wordml" xmlns:w15="http://schemas.microsoft.com/office/word/2012/wordml" xmlns:w16cex="http://schemas.microsoft.com/office/word/2018/wordml/cex" xmlns:w16cid="http://schemas.microsoft.com/office/word/2016/wordml/cid" xmlns:w16="http://schemas.microsoft.com/office/word/2018/wordml" xmlns:w16sdtdh="http://schemas.microsoft.com/office/word/2020/wordml/sdtdatahash" xmlns:w16se="http://schemas.microsoft.com/office/word/2015/wordml/symex" xmlns:wpg="http://schemas.microsoft.com/office/word/2010/wordprocessingGroup" xmlns:wpi="http://schemas.microsoft.com/office/word/2010/wordprocessingInk" xmlns:wne="http://schemas.microsoft.com/office/word/2006/wordml" xmlns:wps="http://schemas.microsoft.com/office/word/2010/wordprocessingShape" mc:Ignorable="w14 w15 w16se w16cid w16 w16cex w16sdtdh wp14">
   <w:p>
     <w:pPr>
       <w:pStyle w:val="Piedepgina"/>
@@ -40791,7 +40465,7 @@
 </file>
 
 <file path=word/footnotes.xml><?xml version="1.0" encoding="utf-8"?>
-<w:footnotes xmlns:wpc="http://schemas.microsoft.com/office/word/2010/wordprocessingCanvas" xmlns:cx="http://schemas.microsoft.com/office/drawing/2014/chartex" xmlns:cx1="http://schemas.microsoft.com/office/drawing/2015/9/8/chartex" xmlns:cx2="http://schemas.microsoft.com/office/drawing/2015/10/21/chartex" xmlns:cx3="http://schemas.microsoft.com/office/drawing/2016/5/9/chartex" xmlns:cx4="http://schemas.microsoft.com/office/drawing/2016/5/10/chartex" xmlns:cx5="http://schemas.microsoft.com/office/drawing/2016/5/11/chartex" xmlns:cx6="http://schemas.microsoft.com/office/drawing/2016/5/12/chartex" xmlns:cx7="http://schemas.microsoft.com/office/drawing/2016/5/13/chartex" xmlns:cx8="http://schemas.microsoft.com/office/drawing/2016/5/14/chartex" xmlns:mc="http://schemas.openxmlformats.org/markup-compatibility/2006" xmlns:aink="http://schemas.microsoft.com/office/drawing/2016/ink" xmlns:am3d="http://schemas.microsoft.com/office/drawing/2017/model3d" xmlns:o="urn:schemas-microsoft-com:office:office" xmlns:oel="http://schemas.microsoft.com/office/2019/extlst" xmlns:r="http://schemas.openxmlformats.org/officeDocument/2006/relationships" xmlns:m="http://schemas.openxmlformats.org/officeDocument/2006/math" xmlns:v="urn:schemas-microsoft-com:vml" xmlns:wp14="http://schemas.microsoft.com/office/word/2010/wordprocessingDrawing" xmlns:wp="http://schemas.openxmlformats.org/drawingml/2006/wordprocessingDrawing" xmlns:w10="urn:schemas-microsoft-com:office:word" xmlns:w="http://schemas.openxmlformats.org/wordprocessingml/2006/main" xmlns:w14="http://schemas.microsoft.com/office/word/2010/wordml" xmlns:w15="http://schemas.microsoft.com/office/word/2012/wordml" xmlns:w16cex="http://schemas.microsoft.com/office/word/2018/wordml/cex" xmlns:w16cid="http://schemas.microsoft.com/office/word/2016/wordml/cid" xmlns:w16="http://schemas.microsoft.com/office/word/2018/wordml" xmlns:w16du="http://schemas.microsoft.com/office/word/2023/wordml/word16du" xmlns:w16sdtdh="http://schemas.microsoft.com/office/word/2020/wordml/sdtdatahash" xmlns:w16se="http://schemas.microsoft.com/office/word/2015/wordml/symex" xmlns:wpg="http://schemas.microsoft.com/office/word/2010/wordprocessingGroup" xmlns:wpi="http://schemas.microsoft.com/office/word/2010/wordprocessingInk" xmlns:wne="http://schemas.microsoft.com/office/word/2006/wordml" xmlns:wps="http://schemas.microsoft.com/office/word/2010/wordprocessingShape" mc:Ignorable="w14 w15 w16se w16cid w16 w16cex w16sdtdh w16du wp14">
+<w:footnotes xmlns:wpc="http://schemas.microsoft.com/office/word/2010/wordprocessingCanvas" xmlns:cx="http://schemas.microsoft.com/office/drawing/2014/chartex" xmlns:cx1="http://schemas.microsoft.com/office/drawing/2015/9/8/chartex" xmlns:cx2="http://schemas.microsoft.com/office/drawing/2015/10/21/chartex" xmlns:cx3="http://schemas.microsoft.com/office/drawing/2016/5/9/chartex" xmlns:cx4="http://schemas.microsoft.com/office/drawing/2016/5/10/chartex" xmlns:cx5="http://schemas.microsoft.com/office/drawing/2016/5/11/chartex" xmlns:cx6="http://schemas.microsoft.com/office/drawing/2016/5/12/chartex" xmlns:cx7="http://schemas.microsoft.com/office/drawing/2016/5/13/chartex" xmlns:cx8="http://schemas.microsoft.com/office/drawing/2016/5/14/chartex" xmlns:mc="http://schemas.openxmlformats.org/markup-compatibility/2006" xmlns:aink="http://schemas.microsoft.com/office/drawing/2016/ink" xmlns:am3d="http://schemas.microsoft.com/office/drawing/2017/model3d" xmlns:o="urn:schemas-microsoft-com:office:office" xmlns:oel="http://schemas.microsoft.com/office/2019/extlst" xmlns:r="http://schemas.openxmlformats.org/officeDocument/2006/relationships" xmlns:m="http://schemas.openxmlformats.org/officeDocument/2006/math" xmlns:v="urn:schemas-microsoft-com:vml" xmlns:wp14="http://schemas.microsoft.com/office/word/2010/wordprocessingDrawing" xmlns:wp="http://schemas.openxmlformats.org/drawingml/2006/wordprocessingDrawing" xmlns:w10="urn:schemas-microsoft-com:office:word" xmlns:w="http://schemas.openxmlformats.org/wordprocessingml/2006/main" xmlns:w14="http://schemas.microsoft.com/office/word/2010/wordml" xmlns:w15="http://schemas.microsoft.com/office/word/2012/wordml" xmlns:w16cex="http://schemas.microsoft.com/office/word/2018/wordml/cex" xmlns:w16cid="http://schemas.microsoft.com/office/word/2016/wordml/cid" xmlns:w16="http://schemas.microsoft.com/office/word/2018/wordml" xmlns:w16sdtdh="http://schemas.microsoft.com/office/word/2020/wordml/sdtdatahash" xmlns:w16se="http://schemas.microsoft.com/office/word/2015/wordml/symex" xmlns:wpg="http://schemas.microsoft.com/office/word/2010/wordprocessingGroup" xmlns:wpi="http://schemas.microsoft.com/office/word/2010/wordprocessingInk" xmlns:wne="http://schemas.microsoft.com/office/word/2006/wordml" xmlns:wps="http://schemas.microsoft.com/office/word/2010/wordprocessingShape" mc:Ignorable="w14 w15 w16se w16cid w16 w16cex w16sdtdh wp14">
   <w:footnote w:type="separator" w:id="-1">
     <w:p>
       <w:r>
@@ -40810,7 +40484,7 @@
 </file>
 
 <file path=word/header1.xml><?xml version="1.0" encoding="utf-8"?>
-<w:hdr xmlns:wpc="http://schemas.microsoft.com/office/word/2010/wordprocessingCanvas" xmlns:cx="http://schemas.microsoft.com/office/drawing/2014/chartex" xmlns:cx1="http://schemas.microsoft.com/office/drawing/2015/9/8/chartex" xmlns:cx2="http://schemas.microsoft.com/office/drawing/2015/10/21/chartex" xmlns:cx3="http://schemas.microsoft.com/office/drawing/2016/5/9/chartex" xmlns:cx4="http://schemas.microsoft.com/office/drawing/2016/5/10/chartex" xmlns:cx5="http://schemas.microsoft.com/office/drawing/2016/5/11/chartex" xmlns:cx6="http://schemas.microsoft.com/office/drawing/2016/5/12/chartex" xmlns:cx7="http://schemas.microsoft.com/office/drawing/2016/5/13/chartex" xmlns:cx8="http://schemas.microsoft.com/office/drawing/2016/5/14/chartex" xmlns:mc="http://schemas.openxmlformats.org/markup-compatibility/2006" xmlns:aink="http://schemas.microsoft.com/office/drawing/2016/ink" xmlns:am3d="http://schemas.microsoft.com/office/drawing/2017/model3d" xmlns:o="urn:schemas-microsoft-com:office:office" xmlns:oel="http://schemas.microsoft.com/office/2019/extlst" xmlns:r="http://schemas.openxmlformats.org/officeDocument/2006/relationships" xmlns:m="http://schemas.openxmlformats.org/officeDocument/2006/math" xmlns:v="urn:schemas-microsoft-com:vml" xmlns:wp14="http://schemas.microsoft.com/office/word/2010/wordprocessingDrawing" xmlns:wp="http://schemas.openxmlformats.org/drawingml/2006/wordprocessingDrawing" xmlns:w10="urn:schemas-microsoft-com:office:word" xmlns:w="http://schemas.openxmlformats.org/wordprocessingml/2006/main" xmlns:w14="http://schemas.microsoft.com/office/word/2010/wordml" xmlns:w15="http://schemas.microsoft.com/office/word/2012/wordml" xmlns:w16cex="http://schemas.microsoft.com/office/word/2018/wordml/cex" xmlns:w16cid="http://schemas.microsoft.com/office/word/2016/wordml/cid" xmlns:w16="http://schemas.microsoft.com/office/word/2018/wordml" xmlns:w16du="http://schemas.microsoft.com/office/word/2023/wordml/word16du" xmlns:w16sdtdh="http://schemas.microsoft.com/office/word/2020/wordml/sdtdatahash" xmlns:w16se="http://schemas.microsoft.com/office/word/2015/wordml/symex" xmlns:wpg="http://schemas.microsoft.com/office/word/2010/wordprocessingGroup" xmlns:wpi="http://schemas.microsoft.com/office/word/2010/wordprocessingInk" xmlns:wne="http://schemas.microsoft.com/office/word/2006/wordml" xmlns:wps="http://schemas.microsoft.com/office/word/2010/wordprocessingShape" mc:Ignorable="w14 w15 w16se w16cid w16 w16cex w16sdtdh w16du wp14">
+<w:hdr xmlns:wpc="http://schemas.microsoft.com/office/word/2010/wordprocessingCanvas" xmlns:cx="http://schemas.microsoft.com/office/drawing/2014/chartex" xmlns:cx1="http://schemas.microsoft.com/office/drawing/2015/9/8/chartex" xmlns:cx2="http://schemas.microsoft.com/office/drawing/2015/10/21/chartex" xmlns:cx3="http://schemas.microsoft.com/office/drawing/2016/5/9/chartex" xmlns:cx4="http://schemas.microsoft.com/office/drawing/2016/5/10/chartex" xmlns:cx5="http://schemas.microsoft.com/office/drawing/2016/5/11/chartex" xmlns:cx6="http://schemas.microsoft.com/office/drawing/2016/5/12/chartex" xmlns:cx7="http://schemas.microsoft.com/office/drawing/2016/5/13/chartex" xmlns:cx8="http://schemas.microsoft.com/office/drawing/2016/5/14/chartex" xmlns:mc="http://schemas.openxmlformats.org/markup-compatibility/2006" xmlns:aink="http://schemas.microsoft.com/office/drawing/2016/ink" xmlns:am3d="http://schemas.microsoft.com/office/drawing/2017/model3d" xmlns:o="urn:schemas-microsoft-com:office:office" xmlns:oel="http://schemas.microsoft.com/office/2019/extlst" xmlns:r="http://schemas.openxmlformats.org/officeDocument/2006/relationships" xmlns:m="http://schemas.openxmlformats.org/officeDocument/2006/math" xmlns:v="urn:schemas-microsoft-com:vml" xmlns:wp14="http://schemas.microsoft.com/office/word/2010/wordprocessingDrawing" xmlns:wp="http://schemas.openxmlformats.org/drawingml/2006/wordprocessingDrawing" xmlns:w10="urn:schemas-microsoft-com:office:word" xmlns:w="http://schemas.openxmlformats.org/wordprocessingml/2006/main" xmlns:w14="http://schemas.microsoft.com/office/word/2010/wordml" xmlns:w15="http://schemas.microsoft.com/office/word/2012/wordml" xmlns:w16cex="http://schemas.microsoft.com/office/word/2018/wordml/cex" xmlns:w16cid="http://schemas.microsoft.com/office/word/2016/wordml/cid" xmlns:w16="http://schemas.microsoft.com/office/word/2018/wordml" xmlns:w16sdtdh="http://schemas.microsoft.com/office/word/2020/wordml/sdtdatahash" xmlns:w16se="http://schemas.microsoft.com/office/word/2015/wordml/symex" xmlns:wpg="http://schemas.microsoft.com/office/word/2010/wordprocessingGroup" xmlns:wpi="http://schemas.microsoft.com/office/word/2010/wordprocessingInk" xmlns:wne="http://schemas.microsoft.com/office/word/2006/wordml" xmlns:wps="http://schemas.microsoft.com/office/word/2010/wordprocessingShape" mc:Ignorable="w14 w15 w16se w16cid w16 w16cex w16sdtdh wp14">
   <w:p>
     <w:pPr>
       <w:pStyle w:val="Textoindependiente"/>
@@ -40824,7 +40498,7 @@
 </file>
 
 <file path=word/header2.xml><?xml version="1.0" encoding="utf-8"?>
-<w:hdr xmlns:wpc="http://schemas.microsoft.com/office/word/2010/wordprocessingCanvas" xmlns:cx="http://schemas.microsoft.com/office/drawing/2014/chartex" xmlns:cx1="http://schemas.microsoft.com/office/drawing/2015/9/8/chartex" xmlns:cx2="http://schemas.microsoft.com/office/drawing/2015/10/21/chartex" xmlns:cx3="http://schemas.microsoft.com/office/drawing/2016/5/9/chartex" xmlns:cx4="http://schemas.microsoft.com/office/drawing/2016/5/10/chartex" xmlns:cx5="http://schemas.microsoft.com/office/drawing/2016/5/11/chartex" xmlns:cx6="http://schemas.microsoft.com/office/drawing/2016/5/12/chartex" xmlns:cx7="http://schemas.microsoft.com/office/drawing/2016/5/13/chartex" xmlns:cx8="http://schemas.microsoft.com/office/drawing/2016/5/14/chartex" xmlns:mc="http://schemas.openxmlformats.org/markup-compatibility/2006" xmlns:aink="http://schemas.microsoft.com/office/drawing/2016/ink" xmlns:am3d="http://schemas.microsoft.com/office/drawing/2017/model3d" xmlns:o="urn:schemas-microsoft-com:office:office" xmlns:oel="http://schemas.microsoft.com/office/2019/extlst" xmlns:r="http://schemas.openxmlformats.org/officeDocument/2006/relationships" xmlns:m="http://schemas.openxmlformats.org/officeDocument/2006/math" xmlns:v="urn:schemas-microsoft-com:vml" xmlns:wp14="http://schemas.microsoft.com/office/word/2010/wordprocessingDrawing" xmlns:wp="http://schemas.openxmlformats.org/drawingml/2006/wordprocessingDrawing" xmlns:w10="urn:schemas-microsoft-com:office:word" xmlns:w="http://schemas.openxmlformats.org/wordprocessingml/2006/main" xmlns:w14="http://schemas.microsoft.com/office/word/2010/wordml" xmlns:w15="http://schemas.microsoft.com/office/word/2012/wordml" xmlns:w16cex="http://schemas.microsoft.com/office/word/2018/wordml/cex" xmlns:w16cid="http://schemas.microsoft.com/office/word/2016/wordml/cid" xmlns:w16="http://schemas.microsoft.com/office/word/2018/wordml" xmlns:w16du="http://schemas.microsoft.com/office/word/2023/wordml/word16du" xmlns:w16sdtdh="http://schemas.microsoft.com/office/word/2020/wordml/sdtdatahash" xmlns:w16se="http://schemas.microsoft.com/office/word/2015/wordml/symex" xmlns:wpg="http://schemas.microsoft.com/office/word/2010/wordprocessingGroup" xmlns:wpi="http://schemas.microsoft.com/office/word/2010/wordprocessingInk" xmlns:wne="http://schemas.microsoft.com/office/word/2006/wordml" xmlns:wps="http://schemas.microsoft.com/office/word/2010/wordprocessingShape" mc:Ignorable="w14 w15 w16se w16cid w16 w16cex w16sdtdh w16du wp14">
+<w:hdr xmlns:wpc="http://schemas.microsoft.com/office/word/2010/wordprocessingCanvas" xmlns:cx="http://schemas.microsoft.com/office/drawing/2014/chartex" xmlns:cx1="http://schemas.microsoft.com/office/drawing/2015/9/8/chartex" xmlns:cx2="http://schemas.microsoft.com/office/drawing/2015/10/21/chartex" xmlns:cx3="http://schemas.microsoft.com/office/drawing/2016/5/9/chartex" xmlns:cx4="http://schemas.microsoft.com/office/drawing/2016/5/10/chartex" xmlns:cx5="http://schemas.microsoft.com/office/drawing/2016/5/11/chartex" xmlns:cx6="http://schemas.microsoft.com/office/drawing/2016/5/12/chartex" xmlns:cx7="http://schemas.microsoft.com/office/drawing/2016/5/13/chartex" xmlns:cx8="http://schemas.microsoft.com/office/drawing/2016/5/14/chartex" xmlns:mc="http://schemas.openxmlformats.org/markup-compatibility/2006" xmlns:aink="http://schemas.microsoft.com/office/drawing/2016/ink" xmlns:am3d="http://schemas.microsoft.com/office/drawing/2017/model3d" xmlns:o="urn:schemas-microsoft-com:office:office" xmlns:oel="http://schemas.microsoft.com/office/2019/extlst" xmlns:r="http://schemas.openxmlformats.org/officeDocument/2006/relationships" xmlns:m="http://schemas.openxmlformats.org/officeDocument/2006/math" xmlns:v="urn:schemas-microsoft-com:vml" xmlns:wp14="http://schemas.microsoft.com/office/word/2010/wordprocessingDrawing" xmlns:wp="http://schemas.openxmlformats.org/drawingml/2006/wordprocessingDrawing" xmlns:w10="urn:schemas-microsoft-com:office:word" xmlns:w="http://schemas.openxmlformats.org/wordprocessingml/2006/main" xmlns:w14="http://schemas.microsoft.com/office/word/2010/wordml" xmlns:w15="http://schemas.microsoft.com/office/word/2012/wordml" xmlns:w16cex="http://schemas.microsoft.com/office/word/2018/wordml/cex" xmlns:w16cid="http://schemas.microsoft.com/office/word/2016/wordml/cid" xmlns:w16="http://schemas.microsoft.com/office/word/2018/wordml" xmlns:w16sdtdh="http://schemas.microsoft.com/office/word/2020/wordml/sdtdatahash" xmlns:w16se="http://schemas.microsoft.com/office/word/2015/wordml/symex" xmlns:wpg="http://schemas.microsoft.com/office/word/2010/wordprocessingGroup" xmlns:wpi="http://schemas.microsoft.com/office/word/2010/wordprocessingInk" xmlns:wne="http://schemas.microsoft.com/office/word/2006/wordml" xmlns:wps="http://schemas.microsoft.com/office/word/2010/wordprocessingShape" mc:Ignorable="w14 w15 w16se w16cid w16 w16cex w16sdtdh wp14">
   <w:p>
     <w:pPr>
       <w:pStyle w:val="Textoindependiente"/>
@@ -40937,7 +40611,7 @@
               <v:stroke joinstyle="miter"/>
               <v:path gradientshapeok="t" o:connecttype="rect"/>
             </v:shapetype>
-            <v:shape id="Textbox 7" o:spid="_x0000_s1026" type="#_x0000_t202" style="position:absolute;margin-left:64.25pt;margin-top:151.85pt;width:124.7pt;height:15.65pt;z-index:-251680256;visibility:visible;mso-wrap-style:square;mso-wrap-distance-left:0;mso-wrap-distance-top:0;mso-wrap-distance-right:0;mso-wrap-distance-bottom:0;mso-position-horizontal:absolute;mso-position-horizontal-relative:page;mso-position-vertical:absolute;mso-position-vertical-relative:page;v-text-anchor:top" o:gfxdata="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" filled="f" stroked="f">
+            <v:shape id="Textbox 7" o:spid="_x0000_s1026" type="#_x0000_t202" style="position:absolute;margin-left:64.25pt;margin-top:151.85pt;width:124.7pt;height:15.65pt;z-index:-251680256;visibility:visible;mso-wrap-style:square;mso-wrap-distance-left:0;mso-wrap-distance-top:0;mso-wrap-distance-right:0;mso-wrap-distance-bottom:0;mso-position-horizontal:absolute;mso-position-horizontal-relative:page;mso-position-vertical:absolute;mso-position-vertical-relative:page;v-text-anchor:top" o:gfxdata="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" filled="f" stroked="f">
               <v:textbox inset="0,0,0,0">
                 <w:txbxContent>
                   <w:p>
@@ -41001,7 +40675,7 @@
 </file>
 
 <file path=word/header3.xml><?xml version="1.0" encoding="utf-8"?>
-<w:hdr xmlns:wpc="http://schemas.microsoft.com/office/word/2010/wordprocessingCanvas" xmlns:cx="http://schemas.microsoft.com/office/drawing/2014/chartex" xmlns:cx1="http://schemas.microsoft.com/office/drawing/2015/9/8/chartex" xmlns:cx2="http://schemas.microsoft.com/office/drawing/2015/10/21/chartex" xmlns:cx3="http://schemas.microsoft.com/office/drawing/2016/5/9/chartex" xmlns:cx4="http://schemas.microsoft.com/office/drawing/2016/5/10/chartex" xmlns:cx5="http://schemas.microsoft.com/office/drawing/2016/5/11/chartex" xmlns:cx6="http://schemas.microsoft.com/office/drawing/2016/5/12/chartex" xmlns:cx7="http://schemas.microsoft.com/office/drawing/2016/5/13/chartex" xmlns:cx8="http://schemas.microsoft.com/office/drawing/2016/5/14/chartex" xmlns:mc="http://schemas.openxmlformats.org/markup-compatibility/2006" xmlns:aink="http://schemas.microsoft.com/office/drawing/2016/ink" xmlns:am3d="http://schemas.microsoft.com/office/drawing/2017/model3d" xmlns:o="urn:schemas-microsoft-com:office:office" xmlns:oel="http://schemas.microsoft.com/office/2019/extlst" xmlns:r="http://schemas.openxmlformats.org/officeDocument/2006/relationships" xmlns:m="http://schemas.openxmlformats.org/officeDocument/2006/math" xmlns:v="urn:schemas-microsoft-com:vml" xmlns:wp14="http://schemas.microsoft.com/office/word/2010/wordprocessingDrawing" xmlns:wp="http://schemas.openxmlformats.org/drawingml/2006/wordprocessingDrawing" xmlns:w10="urn:schemas-microsoft-com:office:word" xmlns:w="http://schemas.openxmlformats.org/wordprocessingml/2006/main" xmlns:w14="http://schemas.microsoft.com/office/word/2010/wordml" xmlns:w15="http://schemas.microsoft.com/office/word/2012/wordml" xmlns:w16cex="http://schemas.microsoft.com/office/word/2018/wordml/cex" xmlns:w16cid="http://schemas.microsoft.com/office/word/2016/wordml/cid" xmlns:w16="http://schemas.microsoft.com/office/word/2018/wordml" xmlns:w16du="http://schemas.microsoft.com/office/word/2023/wordml/word16du" xmlns:w16sdtdh="http://schemas.microsoft.com/office/word/2020/wordml/sdtdatahash" xmlns:w16se="http://schemas.microsoft.com/office/word/2015/wordml/symex" xmlns:wpg="http://schemas.microsoft.com/office/word/2010/wordprocessingGroup" xmlns:wpi="http://schemas.microsoft.com/office/word/2010/wordprocessingInk" xmlns:wne="http://schemas.microsoft.com/office/word/2006/wordml" xmlns:wps="http://schemas.microsoft.com/office/word/2010/wordprocessingShape" mc:Ignorable="w14 w15 w16se w16cid w16 w16cex w16sdtdh w16du wp14">
+<w:hdr xmlns:wpc="http://schemas.microsoft.com/office/word/2010/wordprocessingCanvas" xmlns:cx="http://schemas.microsoft.com/office/drawing/2014/chartex" xmlns:cx1="http://schemas.microsoft.com/office/drawing/2015/9/8/chartex" xmlns:cx2="http://schemas.microsoft.com/office/drawing/2015/10/21/chartex" xmlns:cx3="http://schemas.microsoft.com/office/drawing/2016/5/9/chartex" xmlns:cx4="http://schemas.microsoft.com/office/drawing/2016/5/10/chartex" xmlns:cx5="http://schemas.microsoft.com/office/drawing/2016/5/11/chartex" xmlns:cx6="http://schemas.microsoft.com/office/drawing/2016/5/12/chartex" xmlns:cx7="http://schemas.microsoft.com/office/drawing/2016/5/13/chartex" xmlns:cx8="http://schemas.microsoft.com/office/drawing/2016/5/14/chartex" xmlns:mc="http://schemas.openxmlformats.org/markup-compatibility/2006" xmlns:aink="http://schemas.microsoft.com/office/drawing/2016/ink" xmlns:am3d="http://schemas.microsoft.com/office/drawing/2017/model3d" xmlns:o="urn:schemas-microsoft-com:office:office" xmlns:oel="http://schemas.microsoft.com/office/2019/extlst" xmlns:r="http://schemas.openxmlformats.org/officeDocument/2006/relationships" xmlns:m="http://schemas.openxmlformats.org/officeDocument/2006/math" xmlns:v="urn:schemas-microsoft-com:vml" xmlns:wp14="http://schemas.microsoft.com/office/word/2010/wordprocessingDrawing" xmlns:wp="http://schemas.openxmlformats.org/drawingml/2006/wordprocessingDrawing" xmlns:w10="urn:schemas-microsoft-com:office:word" xmlns:w="http://schemas.openxmlformats.org/wordprocessingml/2006/main" xmlns:w14="http://schemas.microsoft.com/office/word/2010/wordml" xmlns:w15="http://schemas.microsoft.com/office/word/2012/wordml" xmlns:w16cex="http://schemas.microsoft.com/office/word/2018/wordml/cex" xmlns:w16cid="http://schemas.microsoft.com/office/word/2016/wordml/cid" xmlns:w16="http://schemas.microsoft.com/office/word/2018/wordml" xmlns:w16sdtdh="http://schemas.microsoft.com/office/word/2020/wordml/sdtdatahash" xmlns:w16se="http://schemas.microsoft.com/office/word/2015/wordml/symex" xmlns:wpg="http://schemas.microsoft.com/office/word/2010/wordprocessingGroup" xmlns:wpi="http://schemas.microsoft.com/office/word/2010/wordprocessingInk" xmlns:wne="http://schemas.microsoft.com/office/word/2006/wordml" xmlns:wps="http://schemas.microsoft.com/office/word/2010/wordprocessingShape" mc:Ignorable="w14 w15 w16se w16cid w16 w16cex w16sdtdh wp14">
   <w:p>
     <w:pPr>
       <w:pStyle w:val="Textoindependiente"/>
@@ -41139,7 +40813,7 @@
             </wp:anchor>
           </w:drawing>
         </mc:Choice>
-        <mc:Fallback>
+        <mc:Fallback xmlns:w16du="http://schemas.microsoft.com/office/word/2023/wordml/word16du">
           <w:pict>
             <v:rect w14:anchorId="3E257206" id="Rectángulo 3" o:spid="_x0000_s1026" style="position:absolute;margin-left:510pt;margin-top:-119.3pt;width:46.5pt;height:129.25pt;z-index:251682304;visibility:visible;mso-wrap-style:square;mso-wrap-distance-left:9pt;mso-wrap-distance-top:0;mso-wrap-distance-right:9pt;mso-wrap-distance-bottom:0;mso-position-horizontal:absolute;mso-position-horizontal-relative:text;mso-position-vertical:absolute;mso-position-vertical-relative:text;v-text-anchor:middle" o:gfxdata="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" fillcolor="#70054c" stroked="f" strokeweight="2pt"/>
           </w:pict>
@@ -41213,7 +40887,7 @@
             </wp:anchor>
           </w:drawing>
         </mc:Choice>
-        <mc:Fallback>
+        <mc:Fallback xmlns:w16du="http://schemas.microsoft.com/office/word/2023/wordml/word16du">
           <w:pict>
             <v:rect w14:anchorId="4C693456" id="Rectángulo 3" o:spid="_x0000_s1026" style="position:absolute;margin-left:-55.25pt;margin-top:-119.95pt;width:46.5pt;height:129.25pt;z-index:251666944;visibility:visible;mso-wrap-style:square;mso-wrap-distance-left:9pt;mso-wrap-distance-top:0;mso-wrap-distance-right:9pt;mso-wrap-distance-bottom:0;mso-position-horizontal:absolute;mso-position-horizontal-relative:text;mso-position-vertical:absolute;mso-position-vertical-relative:text;v-text-anchor:middle" o:gfxdata="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" fillcolor="#70054c" stroked="f" strokeweight="2pt"/>
           </w:pict>
@@ -41225,7 +40899,7 @@
 </file>
 
 <file path=word/numbering.xml><?xml version="1.0" encoding="utf-8"?>
-<w:numbering xmlns:wpc="http://schemas.microsoft.com/office/word/2010/wordprocessingCanvas" xmlns:cx="http://schemas.microsoft.com/office/drawing/2014/chartex" xmlns:cx1="http://schemas.microsoft.com/office/drawing/2015/9/8/chartex" xmlns:cx2="http://schemas.microsoft.com/office/drawing/2015/10/21/chartex" xmlns:cx3="http://schemas.microsoft.com/office/drawing/2016/5/9/chartex" xmlns:cx4="http://schemas.microsoft.com/office/drawing/2016/5/10/chartex" xmlns:cx5="http://schemas.microsoft.com/office/drawing/2016/5/11/chartex" xmlns:cx6="http://schemas.microsoft.com/office/drawing/2016/5/12/chartex" xmlns:cx7="http://schemas.microsoft.com/office/drawing/2016/5/13/chartex" xmlns:cx8="http://schemas.microsoft.com/office/drawing/2016/5/14/chartex" xmlns:mc="http://schemas.openxmlformats.org/markup-compatibility/2006" xmlns:aink="http://schemas.microsoft.com/office/drawing/2016/ink" xmlns:am3d="http://schemas.microsoft.com/office/drawing/2017/model3d" xmlns:o="urn:schemas-microsoft-com:office:office" xmlns:oel="http://schemas.microsoft.com/office/2019/extlst" xmlns:r="http://schemas.openxmlformats.org/officeDocument/2006/relationships" xmlns:m="http://schemas.openxmlformats.org/officeDocument/2006/math" xmlns:v="urn:schemas-microsoft-com:vml" xmlns:wp14="http://schemas.microsoft.com/office/word/2010/wordprocessingDrawing" xmlns:wp="http://schemas.openxmlformats.org/drawingml/2006/wordprocessingDrawing" xmlns:w10="urn:schemas-microsoft-com:office:word" xmlns:w="http://schemas.openxmlformats.org/wordprocessingml/2006/main" xmlns:w14="http://schemas.microsoft.com/office/word/2010/wordml" xmlns:w15="http://schemas.microsoft.com/office/word/2012/wordml" xmlns:w16cex="http://schemas.microsoft.com/office/word/2018/wordml/cex" xmlns:w16cid="http://schemas.microsoft.com/office/word/2016/wordml/cid" xmlns:w16="http://schemas.microsoft.com/office/word/2018/wordml" xmlns:w16du="http://schemas.microsoft.com/office/word/2023/wordml/word16du" xmlns:w16sdtdh="http://schemas.microsoft.com/office/word/2020/wordml/sdtdatahash" xmlns:w16se="http://schemas.microsoft.com/office/word/2015/wordml/symex" xmlns:wpg="http://schemas.microsoft.com/office/word/2010/wordprocessingGroup" xmlns:wpi="http://schemas.microsoft.com/office/word/2010/wordprocessingInk" xmlns:wne="http://schemas.microsoft.com/office/word/2006/wordml" xmlns:wps="http://schemas.microsoft.com/office/word/2010/wordprocessingShape" mc:Ignorable="w14 w15 w16se w16cid w16 w16cex w16sdtdh w16du wp14">
+<w:numbering xmlns:wpc="http://schemas.microsoft.com/office/word/2010/wordprocessingCanvas" xmlns:cx="http://schemas.microsoft.com/office/drawing/2014/chartex" xmlns:cx1="http://schemas.microsoft.com/office/drawing/2015/9/8/chartex" xmlns:cx2="http://schemas.microsoft.com/office/drawing/2015/10/21/chartex" xmlns:cx3="http://schemas.microsoft.com/office/drawing/2016/5/9/chartex" xmlns:cx4="http://schemas.microsoft.com/office/drawing/2016/5/10/chartex" xmlns:cx5="http://schemas.microsoft.com/office/drawing/2016/5/11/chartex" xmlns:cx6="http://schemas.microsoft.com/office/drawing/2016/5/12/chartex" xmlns:cx7="http://schemas.microsoft.com/office/drawing/2016/5/13/chartex" xmlns:cx8="http://schemas.microsoft.com/office/drawing/2016/5/14/chartex" xmlns:mc="http://schemas.openxmlformats.org/markup-compatibility/2006" xmlns:aink="http://schemas.microsoft.com/office/drawing/2016/ink" xmlns:am3d="http://schemas.microsoft.com/office/drawing/2017/model3d" xmlns:o="urn:schemas-microsoft-com:office:office" xmlns:oel="http://schemas.microsoft.com/office/2019/extlst" xmlns:r="http://schemas.openxmlformats.org/officeDocument/2006/relationships" xmlns:m="http://schemas.openxmlformats.org/officeDocument/2006/math" xmlns:v="urn:schemas-microsoft-com:vml" xmlns:wp14="http://schemas.microsoft.com/office/word/2010/wordprocessingDrawing" xmlns:wp="http://schemas.openxmlformats.org/drawingml/2006/wordprocessingDrawing" xmlns:w10="urn:schemas-microsoft-com:office:word" xmlns:w="http://schemas.openxmlformats.org/wordprocessingml/2006/main" xmlns:w14="http://schemas.microsoft.com/office/word/2010/wordml" xmlns:w15="http://schemas.microsoft.com/office/word/2012/wordml" xmlns:w16cex="http://schemas.microsoft.com/office/word/2018/wordml/cex" xmlns:w16cid="http://schemas.microsoft.com/office/word/2016/wordml/cid" xmlns:w16="http://schemas.microsoft.com/office/word/2018/wordml" xmlns:w16sdtdh="http://schemas.microsoft.com/office/word/2020/wordml/sdtdatahash" xmlns:w16se="http://schemas.microsoft.com/office/word/2015/wordml/symex" xmlns:wpg="http://schemas.microsoft.com/office/word/2010/wordprocessingGroup" xmlns:wpi="http://schemas.microsoft.com/office/word/2010/wordprocessingInk" xmlns:wne="http://schemas.microsoft.com/office/word/2006/wordml" xmlns:wps="http://schemas.microsoft.com/office/word/2010/wordprocessingShape" mc:Ignorable="w14 w15 w16se w16cid w16 w16cex w16sdtdh wp14">
   <w:abstractNum w:abstractNumId="0" w15:restartNumberingAfterBreak="0">
     <w:nsid w:val="00643D9F"/>
     <w:multiLevelType w:val="multilevel"/>
@@ -46236,6 +45910,119 @@
     </w:lvl>
   </w:abstractNum>
   <w:abstractNum w:abstractNumId="43" w15:restartNumberingAfterBreak="0">
+    <w:nsid w:val="77E84C55"/>
+    <w:multiLevelType w:val="multilevel"/>
+    <w:tmpl w:val="5756E38C"/>
+    <w:lvl w:ilvl="0">
+      <w:start w:val="6"/>
+      <w:numFmt w:val="decimal"/>
+      <w:lvlText w:val="%1"/>
+      <w:lvlJc w:val="left"/>
+      <w:pPr>
+        <w:ind w:left="360" w:hanging="360"/>
+      </w:pPr>
+      <w:rPr>
+        <w:rFonts w:hint="default"/>
+      </w:rPr>
+    </w:lvl>
+    <w:lvl w:ilvl="1">
+      <w:start w:val="2"/>
+      <w:numFmt w:val="decimal"/>
+      <w:lvlText w:val="%1.%2"/>
+      <w:lvlJc w:val="left"/>
+      <w:pPr>
+        <w:ind w:left="1665" w:hanging="360"/>
+      </w:pPr>
+      <w:rPr>
+        <w:rFonts w:hint="default"/>
+      </w:rPr>
+    </w:lvl>
+    <w:lvl w:ilvl="2">
+      <w:start w:val="1"/>
+      <w:numFmt w:val="decimal"/>
+      <w:lvlText w:val="%1.%2.%3"/>
+      <w:lvlJc w:val="left"/>
+      <w:pPr>
+        <w:ind w:left="3330" w:hanging="720"/>
+      </w:pPr>
+      <w:rPr>
+        <w:rFonts w:hint="default"/>
+      </w:rPr>
+    </w:lvl>
+    <w:lvl w:ilvl="3">
+      <w:start w:val="1"/>
+      <w:numFmt w:val="decimal"/>
+      <w:lvlText w:val="%1.%2.%3.%4"/>
+      <w:lvlJc w:val="left"/>
+      <w:pPr>
+        <w:ind w:left="4635" w:hanging="720"/>
+      </w:pPr>
+      <w:rPr>
+        <w:rFonts w:hint="default"/>
+      </w:rPr>
+    </w:lvl>
+    <w:lvl w:ilvl="4">
+      <w:start w:val="1"/>
+      <w:numFmt w:val="decimal"/>
+      <w:lvlText w:val="%1.%2.%3.%4.%5"/>
+      <w:lvlJc w:val="left"/>
+      <w:pPr>
+        <w:ind w:left="6300" w:hanging="1080"/>
+      </w:pPr>
+      <w:rPr>
+        <w:rFonts w:hint="default"/>
+      </w:rPr>
+    </w:lvl>
+    <w:lvl w:ilvl="5">
+      <w:start w:val="1"/>
+      <w:numFmt w:val="decimal"/>
+      <w:lvlText w:val="%1.%2.%3.%4.%5.%6"/>
+      <w:lvlJc w:val="left"/>
+      <w:pPr>
+        <w:ind w:left="7605" w:hanging="1080"/>
+      </w:pPr>
+      <w:rPr>
+        <w:rFonts w:hint="default"/>
+      </w:rPr>
+    </w:lvl>
+    <w:lvl w:ilvl="6">
+      <w:start w:val="1"/>
+      <w:numFmt w:val="decimal"/>
+      <w:lvlText w:val="%1.%2.%3.%4.%5.%6.%7"/>
+      <w:lvlJc w:val="left"/>
+      <w:pPr>
+        <w:ind w:left="9270" w:hanging="1440"/>
+      </w:pPr>
+      <w:rPr>
+        <w:rFonts w:hint="default"/>
+      </w:rPr>
+    </w:lvl>
+    <w:lvl w:ilvl="7">
+      <w:start w:val="1"/>
+      <w:numFmt w:val="decimal"/>
+      <w:lvlText w:val="%1.%2.%3.%4.%5.%6.%7.%8"/>
+      <w:lvlJc w:val="left"/>
+      <w:pPr>
+        <w:ind w:left="10575" w:hanging="1440"/>
+      </w:pPr>
+      <w:rPr>
+        <w:rFonts w:hint="default"/>
+      </w:rPr>
+    </w:lvl>
+    <w:lvl w:ilvl="8">
+      <w:start w:val="1"/>
+      <w:numFmt w:val="decimal"/>
+      <w:lvlText w:val="%1.%2.%3.%4.%5.%6.%7.%8.%9"/>
+      <w:lvlJc w:val="left"/>
+      <w:pPr>
+        <w:ind w:left="12240" w:hanging="1800"/>
+      </w:pPr>
+      <w:rPr>
+        <w:rFonts w:hint="default"/>
+      </w:rPr>
+    </w:lvl>
+  </w:abstractNum>
+  <w:abstractNum w:abstractNumId="44" w15:restartNumberingAfterBreak="0">
     <w:nsid w:val="787325AD"/>
     <w:multiLevelType w:val="hybridMultilevel"/>
     <w:tmpl w:val="47EA7022"/>
@@ -46356,7 +46143,7 @@
       </w:rPr>
     </w:lvl>
   </w:abstractNum>
-  <w:abstractNum w:abstractNumId="44" w15:restartNumberingAfterBreak="0">
+  <w:abstractNum w:abstractNumId="45" w15:restartNumberingAfterBreak="0">
     <w:nsid w:val="78FA6522"/>
     <w:multiLevelType w:val="hybridMultilevel"/>
     <w:tmpl w:val="0876FB78"/>
@@ -46477,7 +46264,7 @@
       </w:rPr>
     </w:lvl>
   </w:abstractNum>
-  <w:abstractNum w:abstractNumId="45" w15:restartNumberingAfterBreak="0">
+  <w:abstractNum w:abstractNumId="46" w15:restartNumberingAfterBreak="0">
     <w:nsid w:val="7A572AFE"/>
     <w:multiLevelType w:val="hybridMultilevel"/>
     <w:tmpl w:val="0AB41FDC"/>
@@ -46597,10 +46384,10 @@
     <w:abstractNumId w:val="14"/>
   </w:num>
   <w:num w:numId="3" w16cid:durableId="1194660348">
-    <w:abstractNumId w:val="43"/>
+    <w:abstractNumId w:val="44"/>
   </w:num>
   <w:num w:numId="4" w16cid:durableId="1881286709">
-    <w:abstractNumId w:val="44"/>
+    <w:abstractNumId w:val="45"/>
   </w:num>
   <w:num w:numId="5" w16cid:durableId="1858302275">
     <w:abstractNumId w:val="29"/>
@@ -46693,7 +46480,7 @@
     <w:abstractNumId w:val="25"/>
   </w:num>
   <w:num w:numId="35" w16cid:durableId="1597859195">
-    <w:abstractNumId w:val="45"/>
+    <w:abstractNumId w:val="46"/>
   </w:num>
   <w:num w:numId="36" w16cid:durableId="1260336147">
     <w:abstractNumId w:val="35"/>
@@ -46728,11 +46515,14 @@
   <w:num w:numId="46" w16cid:durableId="1215384162">
     <w:abstractNumId w:val="34"/>
   </w:num>
+  <w:num w:numId="47" w16cid:durableId="2099908457">
+    <w:abstractNumId w:val="43"/>
+  </w:num>
 </w:numbering>
 </file>
 
 <file path=word/styles.xml><?xml version="1.0" encoding="utf-8"?>
-<w:styles xmlns:mc="http://schemas.openxmlformats.org/markup-compatibility/2006" xmlns:r="http://schemas.openxmlformats.org/officeDocument/2006/relationships" xmlns:w="http://schemas.openxmlformats.org/wordprocessingml/2006/main" xmlns:w14="http://schemas.microsoft.com/office/word/2010/wordml" xmlns:w15="http://schemas.microsoft.com/office/word/2012/wordml" xmlns:w16cex="http://schemas.microsoft.com/office/word/2018/wordml/cex" xmlns:w16cid="http://schemas.microsoft.com/office/word/2016/wordml/cid" xmlns:w16="http://schemas.microsoft.com/office/word/2018/wordml" xmlns:w16du="http://schemas.microsoft.com/office/word/2023/wordml/word16du" xmlns:w16sdtdh="http://schemas.microsoft.com/office/word/2020/wordml/sdtdatahash" xmlns:w16se="http://schemas.microsoft.com/office/word/2015/wordml/symex" mc:Ignorable="w14 w15 w16se w16cid w16 w16cex w16sdtdh w16du">
+<w:styles xmlns:mc="http://schemas.openxmlformats.org/markup-compatibility/2006" xmlns:r="http://schemas.openxmlformats.org/officeDocument/2006/relationships" xmlns:w="http://schemas.openxmlformats.org/wordprocessingml/2006/main" xmlns:w14="http://schemas.microsoft.com/office/word/2010/wordml" xmlns:w15="http://schemas.microsoft.com/office/word/2012/wordml" xmlns:w16cex="http://schemas.microsoft.com/office/word/2018/wordml/cex" xmlns:w16cid="http://schemas.microsoft.com/office/word/2016/wordml/cid" xmlns:w16="http://schemas.microsoft.com/office/word/2018/wordml" xmlns:w16sdtdh="http://schemas.microsoft.com/office/word/2020/wordml/sdtdatahash" xmlns:w16se="http://schemas.microsoft.com/office/word/2015/wordml/symex" mc:Ignorable="w14 w15 w16se w16cid w16 w16cex w16sdtdh">
   <w:docDefaults>
     <w:rPrDefault>
       <w:rPr>

</xml_diff>